<commit_message>
Add account activation Part 1
</commit_message>
<xml_diff>
--- a/New_Sample_App Users.docx
+++ b/New_Sample_App Users.docx
@@ -73,6 +73,28 @@
         <w:t>email: robrodjr1@hotmail.com</w:t>
       </w:r>
     </w:p>
+    <w:p>
+      <w:r>
+        <w:t>Name: Mario Gomez</w:t>
+      </w:r>
+    </w:p>
+    <w:p>
+      <w:r>
+        <w:t xml:space="preserve">email: </w:t>
+      </w:r>
+      <w:r>
+        <w:t>robrodjr66@yahoo.com</w:t>
+      </w:r>
+    </w:p>
+    <w:p>
+      <w:r>
+        <w:t>password: supaidaman78</w:t>
+      </w:r>
+    </w:p>
+    <w:p/>
+    <w:p/>
+    <w:p/>
+    <w:p/>
     <w:p/>
     <w:p/>
     <w:p/>

</xml_diff>

<commit_message>
Attempt to have account activation work in Heroku production
</commit_message>
<xml_diff>
--- a/New_Sample_App Users.docx
+++ b/New_Sample_App Users.docx
@@ -6,9 +6,11 @@
       <w:pPr>
         <w:jc w:val="center"/>
       </w:pPr>
+      <w:proofErr w:type="spellStart"/>
       <w:r>
         <w:t>New_Sample_App</w:t>
       </w:r>
+      <w:proofErr w:type="spellEnd"/>
       <w:r>
         <w:t xml:space="preserve"> Users</w:t>
       </w:r>
@@ -60,8 +62,13 @@
     </w:p>
     <w:p>
       <w:r>
-        <w:t>Name: Robrodjr</w:t>
-      </w:r>
+        <w:t xml:space="preserve">Name: </w:t>
+      </w:r>
+      <w:proofErr w:type="spellStart"/>
+      <w:r>
+        <w:t>Robrodjr</w:t>
+      </w:r>
+      <w:proofErr w:type="spellEnd"/>
     </w:p>
     <w:p>
       <w:r>
@@ -91,6 +98,123 @@
         <w:t>password: supaidaman78</w:t>
       </w:r>
     </w:p>
+    <w:p>
+      <w:r>
+        <w:t xml:space="preserve">New yahoo.com email for Sample Email for </w:t>
+      </w:r>
+      <w:proofErr w:type="spellStart"/>
+      <w:r>
+        <w:t>Heroku</w:t>
+      </w:r>
+      <w:proofErr w:type="spellEnd"/>
+      <w:r>
+        <w:t xml:space="preserve"> production</w:t>
+      </w:r>
+    </w:p>
+    <w:p>
+      <w:r>
+        <w:t>Mario Gomez</w:t>
+      </w:r>
+    </w:p>
+    <w:p>
+      <w:r>
+        <w:t>mar_gom_77</w:t>
+      </w:r>
+      <w:r>
+        <w:t>74</w:t>
+      </w:r>
+      <w:r>
+        <w:t>@yahoo.com</w:t>
+      </w:r>
+    </w:p>
+    <w:p>
+      <w:r>
+        <w:t xml:space="preserve">password: </w:t>
+      </w:r>
+      <w:r>
+        <w:t>nina0197</w:t>
+      </w:r>
+    </w:p>
+    <w:p>
+      <w:r>
+        <w:t>DOB 02/16/1970</w:t>
+      </w:r>
+    </w:p>
+    <w:p>
+      <w:r>
+        <w:t xml:space="preserve">New yahoo.com email for Sample Email for </w:t>
+      </w:r>
+      <w:proofErr w:type="spellStart"/>
+      <w:r>
+        <w:t>Heroku</w:t>
+      </w:r>
+      <w:proofErr w:type="spellEnd"/>
+      <w:r>
+        <w:t xml:space="preserve"> production</w:t>
+      </w:r>
+    </w:p>
+    <w:p>
+      <w:r>
+        <w:t>Rob Rod</w:t>
+      </w:r>
+    </w:p>
+    <w:p>
+      <w:r>
+        <w:t>rob_rod_jr@yahoo.com</w:t>
+      </w:r>
+    </w:p>
+    <w:p>
+      <w:r>
+        <w:t>password: mydob0216</w:t>
+      </w:r>
+    </w:p>
+    <w:p>
+      <w:r>
+        <w:t>DOB 02/16/1971</w:t>
+      </w:r>
+    </w:p>
+    <w:p>
+      <w:r>
+        <w:t xml:space="preserve">New yahoo.com email for Sample Email for </w:t>
+      </w:r>
+      <w:proofErr w:type="spellStart"/>
+      <w:r>
+        <w:t>Heroku</w:t>
+      </w:r>
+      <w:proofErr w:type="spellEnd"/>
+      <w:r>
+        <w:t xml:space="preserve"> production</w:t>
+      </w:r>
+    </w:p>
+    <w:p>
+      <w:r>
+        <w:lastRenderedPageBreak/>
+        <w:t>John Parker</w:t>
+      </w:r>
+    </w:p>
+    <w:p>
+      <w:r>
+        <w:t>john_parker_1984@yahoo.com</w:t>
+      </w:r>
+    </w:p>
+    <w:p>
+      <w:r>
+        <w:t>password: davedob0204</w:t>
+      </w:r>
+    </w:p>
+    <w:p>
+      <w:r>
+        <w:t>DOB 02/16/1972</w:t>
+      </w:r>
+    </w:p>
+    <w:p/>
+    <w:p/>
+    <w:p/>
+    <w:p/>
+    <w:p/>
+    <w:p/>
+    <w:p/>
+    <w:p/>
     <w:p/>
     <w:p/>
     <w:p/>

</xml_diff>

<commit_message>
Disabled account activations and add user micropost
</commit_message>
<xml_diff>
--- a/New_Sample_App Users.docx
+++ b/New_Sample_App Users.docx
@@ -5,194 +5,756 @@
     <w:p>
       <w:pPr>
         <w:jc w:val="center"/>
-      </w:pPr>
-      <w:r>
+        <w:rPr>
+          <w:b/>
+          <w:sz w:val="24"/>
+          <w:szCs w:val="24"/>
+        </w:rPr>
+      </w:pPr>
+      <w:proofErr w:type="spellStart"/>
+      <w:r>
+        <w:rPr>
+          <w:b/>
+          <w:sz w:val="24"/>
+          <w:szCs w:val="24"/>
+        </w:rPr>
         <w:t>New_Sample_App</w:t>
       </w:r>
-      <w:r>
+      <w:proofErr w:type="spellEnd"/>
+      <w:r>
+        <w:rPr>
+          <w:b/>
+          <w:sz w:val="24"/>
+          <w:szCs w:val="24"/>
+        </w:rPr>
         <w:t xml:space="preserve"> Users</w:t>
       </w:r>
     </w:p>
     <w:p>
-      <w:r>
+      <w:pPr>
+        <w:rPr>
+          <w:b/>
+          <w:sz w:val="24"/>
+          <w:szCs w:val="24"/>
+        </w:rPr>
+      </w:pPr>
+      <w:proofErr w:type="spellStart"/>
+      <w:r>
+        <w:rPr>
+          <w:b/>
+          <w:sz w:val="24"/>
+          <w:szCs w:val="24"/>
+        </w:rPr>
         <w:t>Heroku</w:t>
       </w:r>
-    </w:p>
-    <w:p>
-      <w:r>
+      <w:proofErr w:type="spellEnd"/>
+    </w:p>
+    <w:p>
+      <w:pPr>
+        <w:rPr>
+          <w:b/>
+          <w:sz w:val="24"/>
+          <w:szCs w:val="24"/>
+        </w:rPr>
+      </w:pPr>
+      <w:r>
+        <w:rPr>
+          <w:b/>
+          <w:sz w:val="24"/>
+          <w:szCs w:val="24"/>
+        </w:rPr>
         <w:t>username: robertorodriguezjr86@gmail.com</w:t>
       </w:r>
     </w:p>
     <w:p>
-      <w:r>
+      <w:pPr>
+        <w:rPr>
+          <w:b/>
+          <w:sz w:val="24"/>
+          <w:szCs w:val="24"/>
+        </w:rPr>
+      </w:pPr>
+      <w:r>
+        <w:rPr>
+          <w:b/>
+          <w:sz w:val="24"/>
+          <w:szCs w:val="24"/>
+        </w:rPr>
         <w:t>password: Supaidaman78</w:t>
       </w:r>
     </w:p>
     <w:p>
-      <w:r>
-        <w:t>Regular LocalHost Users</w:t>
-      </w:r>
-    </w:p>
-    <w:p>
-      <w:r>
-        <w:t>Name: Roberto Luis Rodriguez</w:t>
-      </w:r>
-    </w:p>
-    <w:p>
-      <w:r>
+      <w:pPr>
+        <w:rPr>
+          <w:b/>
+          <w:sz w:val="24"/>
+          <w:szCs w:val="24"/>
+        </w:rPr>
+      </w:pPr>
+      <w:r>
+        <w:rPr>
+          <w:b/>
+          <w:sz w:val="24"/>
+          <w:szCs w:val="24"/>
+        </w:rPr>
+        <w:t xml:space="preserve">Regular </w:t>
+      </w:r>
+      <w:proofErr w:type="spellStart"/>
+      <w:r>
+        <w:rPr>
+          <w:b/>
+          <w:sz w:val="24"/>
+          <w:szCs w:val="24"/>
+        </w:rPr>
+        <w:t>LocalHost</w:t>
+      </w:r>
+      <w:proofErr w:type="spellEnd"/>
+      <w:r>
+        <w:rPr>
+          <w:b/>
+          <w:sz w:val="24"/>
+          <w:szCs w:val="24"/>
+        </w:rPr>
+        <w:t xml:space="preserve"> Users</w:t>
+      </w:r>
+    </w:p>
+    <w:p>
+      <w:pPr>
+        <w:rPr>
+          <w:b/>
+          <w:sz w:val="24"/>
+          <w:szCs w:val="24"/>
+        </w:rPr>
+      </w:pPr>
+      <w:r>
+        <w:rPr>
+          <w:b/>
+          <w:sz w:val="24"/>
+          <w:szCs w:val="24"/>
+        </w:rPr>
+        <w:t>1-</w:t>
+      </w:r>
+      <w:r>
+        <w:rPr>
+          <w:b/>
+          <w:sz w:val="24"/>
+          <w:szCs w:val="24"/>
+        </w:rPr>
+        <w:t>Admn:</w:t>
+      </w:r>
+      <w:r>
+        <w:rPr>
+          <w:b/>
+          <w:sz w:val="24"/>
+          <w:szCs w:val="24"/>
+        </w:rPr>
+        <w:t xml:space="preserve"> Roberto Luis Rodriguez</w:t>
+      </w:r>
+    </w:p>
+    <w:p>
+      <w:pPr>
+        <w:rPr>
+          <w:b/>
+          <w:sz w:val="24"/>
+          <w:szCs w:val="24"/>
+        </w:rPr>
+      </w:pPr>
+      <w:r>
+        <w:rPr>
+          <w:b/>
+          <w:sz w:val="24"/>
+          <w:szCs w:val="24"/>
+        </w:rPr>
         <w:t>email: robertorodriguezjr86@gmail.com</w:t>
       </w:r>
     </w:p>
     <w:p>
-      <w:r>
+      <w:pPr>
+        <w:rPr>
+          <w:b/>
+          <w:sz w:val="24"/>
+          <w:szCs w:val="24"/>
+        </w:rPr>
+      </w:pPr>
+      <w:r>
+        <w:rPr>
+          <w:b/>
+          <w:sz w:val="24"/>
+          <w:szCs w:val="24"/>
+        </w:rPr>
         <w:t>password: starwars77</w:t>
       </w:r>
     </w:p>
     <w:p>
-      <w:r>
+      <w:pPr>
+        <w:rPr>
+          <w:b/>
+          <w:sz w:val="24"/>
+          <w:szCs w:val="24"/>
+        </w:rPr>
+      </w:pPr>
+      <w:r>
+        <w:rPr>
+          <w:b/>
+          <w:sz w:val="24"/>
+          <w:szCs w:val="24"/>
+        </w:rPr>
         <w:t>need to add below</w:t>
       </w:r>
     </w:p>
     <w:p>
-      <w:r>
-        <w:t>Name: Caffeine Jag</w:t>
-      </w:r>
-    </w:p>
-    <w:p>
-      <w:r>
+      <w:pPr>
+        <w:rPr>
+          <w:b/>
+          <w:sz w:val="24"/>
+          <w:szCs w:val="24"/>
+        </w:rPr>
+      </w:pPr>
+      <w:r>
+        <w:rPr>
+          <w:b/>
+          <w:sz w:val="24"/>
+          <w:szCs w:val="24"/>
+        </w:rPr>
+        <w:t>2</w:t>
+      </w:r>
+      <w:r>
+        <w:rPr>
+          <w:b/>
+          <w:sz w:val="24"/>
+          <w:szCs w:val="24"/>
+        </w:rPr>
+        <w:t>: Caffeine Jag</w:t>
+      </w:r>
+    </w:p>
+    <w:p>
+      <w:pPr>
+        <w:rPr>
+          <w:b/>
+          <w:sz w:val="24"/>
+          <w:szCs w:val="24"/>
+        </w:rPr>
+      </w:pPr>
+      <w:r>
+        <w:rPr>
+          <w:b/>
+          <w:sz w:val="24"/>
+          <w:szCs w:val="24"/>
+        </w:rPr>
         <w:t xml:space="preserve">email: </w:t>
       </w:r>
       <w:r>
-        <w:t>caffeinejag</w:t>
-      </w:r>
-      <w:r>
-        <w:t>@</w:t>
-      </w:r>
-      <w:r>
-        <w:t>gmail</w:t>
-      </w:r>
-      <w:r>
+        <w:rPr>
+          <w:b/>
+          <w:sz w:val="24"/>
+          <w:szCs w:val="24"/>
+        </w:rPr>
+        <w:t>caffeinejag@gmail</w:t>
+      </w:r>
+      <w:r>
+        <w:rPr>
+          <w:b/>
+          <w:sz w:val="24"/>
+          <w:szCs w:val="24"/>
+        </w:rPr>
         <w:t>.</w:t>
       </w:r>
       <w:r>
+        <w:rPr>
+          <w:b/>
+          <w:sz w:val="24"/>
+          <w:szCs w:val="24"/>
+        </w:rPr>
         <w:t>com</w:t>
       </w:r>
     </w:p>
     <w:p>
-      <w:r>
+      <w:pPr>
+        <w:rPr>
+          <w:b/>
+          <w:sz w:val="24"/>
+          <w:szCs w:val="24"/>
+        </w:rPr>
+      </w:pPr>
+      <w:r>
+        <w:rPr>
+          <w:b/>
+          <w:sz w:val="24"/>
+          <w:szCs w:val="24"/>
+        </w:rPr>
         <w:t>password: empire80</w:t>
       </w:r>
     </w:p>
     <w:p>
-      <w:r>
-        <w:t>Name: Robrodjr</w:t>
-      </w:r>
-    </w:p>
-    <w:p>
-      <w:r>
+      <w:pPr>
+        <w:rPr>
+          <w:b/>
+          <w:sz w:val="24"/>
+          <w:szCs w:val="24"/>
+        </w:rPr>
+      </w:pPr>
+      <w:r>
+        <w:rPr>
+          <w:b/>
+          <w:sz w:val="24"/>
+          <w:szCs w:val="24"/>
+        </w:rPr>
+        <w:t>3</w:t>
+      </w:r>
+      <w:r>
+        <w:rPr>
+          <w:b/>
+          <w:sz w:val="24"/>
+          <w:szCs w:val="24"/>
+        </w:rPr>
+        <w:t>: Rob</w:t>
+      </w:r>
+      <w:r>
+        <w:rPr>
+          <w:b/>
+          <w:sz w:val="24"/>
+          <w:szCs w:val="24"/>
+        </w:rPr>
+        <w:t xml:space="preserve"> R</w:t>
+      </w:r>
+      <w:r>
+        <w:rPr>
+          <w:b/>
+          <w:sz w:val="24"/>
+          <w:szCs w:val="24"/>
+        </w:rPr>
+        <w:t>od</w:t>
+      </w:r>
+      <w:r>
+        <w:rPr>
+          <w:b/>
+          <w:sz w:val="24"/>
+          <w:szCs w:val="24"/>
+        </w:rPr>
+        <w:t xml:space="preserve"> </w:t>
+      </w:r>
+      <w:proofErr w:type="spellStart"/>
+      <w:r>
+        <w:rPr>
+          <w:b/>
+          <w:sz w:val="24"/>
+          <w:szCs w:val="24"/>
+        </w:rPr>
+        <w:t>J</w:t>
+      </w:r>
+      <w:r>
+        <w:rPr>
+          <w:b/>
+          <w:sz w:val="24"/>
+          <w:szCs w:val="24"/>
+        </w:rPr>
+        <w:t>r</w:t>
+      </w:r>
+      <w:proofErr w:type="spellEnd"/>
+    </w:p>
+    <w:p>
+      <w:pPr>
+        <w:rPr>
+          <w:b/>
+          <w:sz w:val="24"/>
+          <w:szCs w:val="24"/>
+        </w:rPr>
+      </w:pPr>
+      <w:r>
+        <w:rPr>
+          <w:b/>
+          <w:sz w:val="24"/>
+          <w:szCs w:val="24"/>
+        </w:rPr>
         <w:t>password: jedi1983</w:t>
       </w:r>
     </w:p>
     <w:p>
-      <w:r>
+      <w:pPr>
+        <w:rPr>
+          <w:b/>
+          <w:sz w:val="24"/>
+          <w:szCs w:val="24"/>
+        </w:rPr>
+      </w:pPr>
+      <w:r>
+        <w:rPr>
+          <w:b/>
+          <w:sz w:val="24"/>
+          <w:szCs w:val="24"/>
+        </w:rPr>
         <w:t>email: robrodjr1@hotmail.com</w:t>
       </w:r>
     </w:p>
     <w:p>
-      <w:r>
+      <w:pPr>
+        <w:rPr>
+          <w:b/>
+          <w:sz w:val="24"/>
+          <w:szCs w:val="24"/>
+        </w:rPr>
+      </w:pPr>
+      <w:r>
+        <w:rPr>
+          <w:b/>
+          <w:sz w:val="24"/>
+          <w:szCs w:val="24"/>
+        </w:rPr>
         <w:t xml:space="preserve">[note: this email maybe available] </w:t>
       </w:r>
     </w:p>
     <w:p>
-      <w:r>
-        <w:t xml:space="preserve">email: </w:t>
-      </w:r>
-      <w:r>
-        <w:t>robrodjr66@yahoo.com</w:t>
-      </w:r>
-    </w:p>
-    <w:p>
-      <w:r>
-        <w:t>New yahoo.com email for Sample Email for Heroku production</w:t>
-      </w:r>
-    </w:p>
-    <w:p>
-      <w:r>
+      <w:pPr>
+        <w:rPr>
+          <w:b/>
+          <w:sz w:val="24"/>
+          <w:szCs w:val="24"/>
+        </w:rPr>
+      </w:pPr>
+      <w:r>
+        <w:rPr>
+          <w:b/>
+          <w:sz w:val="24"/>
+          <w:szCs w:val="24"/>
+        </w:rPr>
+        <w:t>email: robrodjr66@yahoo.com</w:t>
+      </w:r>
+    </w:p>
+    <w:p>
+      <w:pPr>
+        <w:rPr>
+          <w:b/>
+          <w:color w:val="FF0000"/>
+          <w:sz w:val="24"/>
+          <w:szCs w:val="24"/>
+        </w:rPr>
+      </w:pPr>
+      <w:r>
+        <w:rPr>
+          <w:b/>
+          <w:color w:val="FF0000"/>
+          <w:sz w:val="24"/>
+          <w:szCs w:val="24"/>
+        </w:rPr>
+        <w:t xml:space="preserve">New yahoo.com email for Sample Email for </w:t>
+      </w:r>
+      <w:proofErr w:type="spellStart"/>
+      <w:r>
+        <w:rPr>
+          <w:b/>
+          <w:color w:val="FF0000"/>
+          <w:sz w:val="24"/>
+          <w:szCs w:val="24"/>
+        </w:rPr>
+        <w:t>Heroku</w:t>
+      </w:r>
+      <w:proofErr w:type="spellEnd"/>
+      <w:r>
+        <w:rPr>
+          <w:b/>
+          <w:color w:val="FF0000"/>
+          <w:sz w:val="24"/>
+          <w:szCs w:val="24"/>
+        </w:rPr>
+        <w:t xml:space="preserve"> production</w:t>
+      </w:r>
+    </w:p>
+    <w:p>
+      <w:pPr>
+        <w:rPr>
+          <w:b/>
+          <w:sz w:val="24"/>
+          <w:szCs w:val="24"/>
+        </w:rPr>
+      </w:pPr>
+      <w:r>
+        <w:rPr>
+          <w:b/>
+          <w:sz w:val="24"/>
+          <w:szCs w:val="24"/>
+        </w:rPr>
         <w:t>Mario Gomez</w:t>
       </w:r>
     </w:p>
     <w:p>
-      <w:r>
+      <w:pPr>
+        <w:rPr>
+          <w:b/>
+          <w:sz w:val="24"/>
+          <w:szCs w:val="24"/>
+        </w:rPr>
+      </w:pPr>
+      <w:r>
+        <w:rPr>
+          <w:b/>
+          <w:sz w:val="24"/>
+          <w:szCs w:val="24"/>
+        </w:rPr>
         <w:t>mar_gom_77</w:t>
       </w:r>
       <w:r>
+        <w:rPr>
+          <w:b/>
+          <w:sz w:val="24"/>
+          <w:szCs w:val="24"/>
+        </w:rPr>
         <w:t>74</w:t>
       </w:r>
       <w:r>
+        <w:rPr>
+          <w:b/>
+          <w:sz w:val="24"/>
+          <w:szCs w:val="24"/>
+        </w:rPr>
         <w:t>@yahoo.com</w:t>
       </w:r>
     </w:p>
     <w:p>
-      <w:r>
+      <w:pPr>
+        <w:rPr>
+          <w:b/>
+          <w:sz w:val="24"/>
+          <w:szCs w:val="24"/>
+        </w:rPr>
+      </w:pPr>
+      <w:r>
+        <w:rPr>
+          <w:b/>
+          <w:sz w:val="24"/>
+          <w:szCs w:val="24"/>
+        </w:rPr>
         <w:t xml:space="preserve">password: </w:t>
       </w:r>
       <w:r>
+        <w:rPr>
+          <w:b/>
+          <w:sz w:val="24"/>
+          <w:szCs w:val="24"/>
+        </w:rPr>
         <w:t>nina0197</w:t>
       </w:r>
     </w:p>
     <w:p>
-      <w:r>
+      <w:pPr>
+        <w:rPr>
+          <w:b/>
+          <w:sz w:val="24"/>
+          <w:szCs w:val="24"/>
+        </w:rPr>
+      </w:pPr>
+      <w:r>
+        <w:rPr>
+          <w:b/>
+          <w:sz w:val="24"/>
+          <w:szCs w:val="24"/>
+        </w:rPr>
         <w:t>DOB 02/16/1970</w:t>
       </w:r>
     </w:p>
     <w:p>
-      <w:r>
-        <w:t>New yahoo.com email for Sample Email for Heroku production</w:t>
-      </w:r>
-    </w:p>
-    <w:p>
-      <w:r>
+      <w:pPr>
+        <w:rPr>
+          <w:b/>
+          <w:sz w:val="24"/>
+          <w:szCs w:val="24"/>
+        </w:rPr>
+      </w:pPr>
+      <w:r>
+        <w:rPr>
+          <w:b/>
+          <w:sz w:val="24"/>
+          <w:szCs w:val="24"/>
+        </w:rPr>
+        <w:t xml:space="preserve">New yahoo.com email for Sample Email for </w:t>
+      </w:r>
+      <w:proofErr w:type="spellStart"/>
+      <w:r>
+        <w:rPr>
+          <w:b/>
+          <w:sz w:val="24"/>
+          <w:szCs w:val="24"/>
+        </w:rPr>
+        <w:t>Heroku</w:t>
+      </w:r>
+      <w:proofErr w:type="spellEnd"/>
+      <w:r>
+        <w:rPr>
+          <w:b/>
+          <w:sz w:val="24"/>
+          <w:szCs w:val="24"/>
+        </w:rPr>
+        <w:t xml:space="preserve"> production</w:t>
+      </w:r>
+    </w:p>
+    <w:p>
+      <w:pPr>
+        <w:rPr>
+          <w:b/>
+          <w:sz w:val="24"/>
+          <w:szCs w:val="24"/>
+        </w:rPr>
+      </w:pPr>
+      <w:r>
+        <w:rPr>
+          <w:b/>
+          <w:sz w:val="24"/>
+          <w:szCs w:val="24"/>
+        </w:rPr>
+        <w:lastRenderedPageBreak/>
         <w:t>Rob Rod</w:t>
       </w:r>
     </w:p>
     <w:p>
-      <w:r>
-        <w:lastRenderedPageBreak/>
+      <w:pPr>
+        <w:rPr>
+          <w:b/>
+          <w:sz w:val="24"/>
+          <w:szCs w:val="24"/>
+        </w:rPr>
+      </w:pPr>
+      <w:r>
+        <w:rPr>
+          <w:b/>
+          <w:sz w:val="24"/>
+          <w:szCs w:val="24"/>
+        </w:rPr>
         <w:t>rob_rod_jr@yahoo.com</w:t>
       </w:r>
     </w:p>
     <w:p>
-      <w:r>
+      <w:pPr>
+        <w:rPr>
+          <w:b/>
+          <w:sz w:val="24"/>
+          <w:szCs w:val="24"/>
+        </w:rPr>
+      </w:pPr>
+      <w:r>
+        <w:rPr>
+          <w:b/>
+          <w:sz w:val="24"/>
+          <w:szCs w:val="24"/>
+        </w:rPr>
         <w:t>password: mydob0216</w:t>
       </w:r>
     </w:p>
     <w:p>
-      <w:r>
+      <w:pPr>
+        <w:rPr>
+          <w:b/>
+          <w:sz w:val="24"/>
+          <w:szCs w:val="24"/>
+        </w:rPr>
+      </w:pPr>
+      <w:r>
+        <w:rPr>
+          <w:b/>
+          <w:sz w:val="24"/>
+          <w:szCs w:val="24"/>
+        </w:rPr>
         <w:t>DOB 02/16/1971</w:t>
       </w:r>
     </w:p>
     <w:p>
-      <w:r>
-        <w:t>New yahoo.com email for Sample Email for Heroku production</w:t>
-      </w:r>
-    </w:p>
-    <w:p>
-      <w:r>
+      <w:pPr>
+        <w:rPr>
+          <w:b/>
+          <w:sz w:val="24"/>
+          <w:szCs w:val="24"/>
+        </w:rPr>
+      </w:pPr>
+      <w:r>
+        <w:rPr>
+          <w:b/>
+          <w:sz w:val="24"/>
+          <w:szCs w:val="24"/>
+        </w:rPr>
+        <w:t xml:space="preserve">New yahoo.com email for Sample Email for </w:t>
+      </w:r>
+      <w:proofErr w:type="spellStart"/>
+      <w:r>
+        <w:rPr>
+          <w:b/>
+          <w:sz w:val="24"/>
+          <w:szCs w:val="24"/>
+        </w:rPr>
+        <w:t>Heroku</w:t>
+      </w:r>
+      <w:proofErr w:type="spellEnd"/>
+      <w:r>
+        <w:rPr>
+          <w:b/>
+          <w:sz w:val="24"/>
+          <w:szCs w:val="24"/>
+        </w:rPr>
+        <w:t xml:space="preserve"> production</w:t>
+      </w:r>
+    </w:p>
+    <w:p>
+      <w:pPr>
+        <w:rPr>
+          <w:b/>
+          <w:sz w:val="24"/>
+          <w:szCs w:val="24"/>
+        </w:rPr>
+      </w:pPr>
+      <w:r>
+        <w:rPr>
+          <w:b/>
+          <w:sz w:val="24"/>
+          <w:szCs w:val="24"/>
+        </w:rPr>
         <w:t>John Parker</w:t>
       </w:r>
     </w:p>
     <w:p>
-      <w:r>
+      <w:pPr>
+        <w:rPr>
+          <w:b/>
+          <w:sz w:val="24"/>
+          <w:szCs w:val="24"/>
+        </w:rPr>
+      </w:pPr>
+      <w:r>
+        <w:rPr>
+          <w:b/>
+          <w:sz w:val="24"/>
+          <w:szCs w:val="24"/>
+        </w:rPr>
         <w:t>john_parker_1984@yahoo.com</w:t>
       </w:r>
     </w:p>
     <w:p>
-      <w:r>
+      <w:pPr>
+        <w:rPr>
+          <w:b/>
+          <w:sz w:val="24"/>
+          <w:szCs w:val="24"/>
+        </w:rPr>
+      </w:pPr>
+      <w:r>
+        <w:rPr>
+          <w:b/>
+          <w:sz w:val="24"/>
+          <w:szCs w:val="24"/>
+        </w:rPr>
         <w:t>password: davedob0204</w:t>
       </w:r>
     </w:p>
     <w:p>
-      <w:r>
+      <w:pPr>
+        <w:rPr>
+          <w:b/>
+          <w:sz w:val="24"/>
+          <w:szCs w:val="24"/>
+        </w:rPr>
+      </w:pPr>
+      <w:r>
+        <w:rPr>
+          <w:b/>
+          <w:sz w:val="24"/>
+          <w:szCs w:val="24"/>
+        </w:rPr>
         <w:t>DOB 02/16/1972</w:t>
       </w:r>
     </w:p>

</xml_diff>

<commit_message>
Add user microposts redux
</commit_message>
<xml_diff>
--- a/New_Sample_App Users.docx
+++ b/New_Sample_App Users.docx
@@ -1,6 +1,6 @@
 
 <file path=word/document.xml><?xml version="1.0" encoding="utf-8"?>
-<w:document xmlns:ve="http://schemas.openxmlformats.org/markup-compatibility/2006" xmlns:o="urn:schemas-microsoft-com:office:office" xmlns:r="http://schemas.openxmlformats.org/officeDocument/2006/relationships" xmlns:m="http://schemas.openxmlformats.org/officeDocument/2006/math" xmlns:v="urn:schemas-microsoft-com:vml" xmlns:wp="http://schemas.openxmlformats.org/drawingml/2006/wordprocessingDrawing" xmlns:w10="urn:schemas-microsoft-com:office:word" xmlns:w="http://schemas.openxmlformats.org/wordprocessingml/2006/main" xmlns:wne="http://schemas.microsoft.com/office/word/2006/wordml">
+<w:document xmlns:wpc="http://schemas.microsoft.com/office/word/2010/wordprocessingCanvas" xmlns:mc="http://schemas.openxmlformats.org/markup-compatibility/2006" xmlns:o="urn:schemas-microsoft-com:office:office" xmlns:r="http://schemas.openxmlformats.org/officeDocument/2006/relationships" xmlns:m="http://schemas.openxmlformats.org/officeDocument/2006/math" xmlns:v="urn:schemas-microsoft-com:vml" xmlns:wp14="http://schemas.microsoft.com/office/word/2010/wordprocessingDrawing" xmlns:wp="http://schemas.openxmlformats.org/drawingml/2006/wordprocessingDrawing" xmlns:w="http://schemas.openxmlformats.org/wordprocessingml/2006/main" xmlns:w14="http://schemas.microsoft.com/office/word/2010/wordml" xmlns:w10="urn:schemas-microsoft-com:office:word" xmlns:w15="http://schemas.microsoft.com/office/word/2012/wordml" xmlns:wpg="http://schemas.microsoft.com/office/word/2010/wordprocessingGroup" xmlns:wpi="http://schemas.microsoft.com/office/word/2010/wordprocessingInk" xmlns:wne="http://schemas.microsoft.com/office/word/2006/wordml" xmlns:wps="http://schemas.microsoft.com/office/word/2010/wordprocessingShape" xmlns:wpsCustomData="http://www.wps.cn/officeDocument/2013/wpsCustomData" mc:Ignorable="w14 w15 wp14">
   <w:body>
     <w:p>
       <w:pPr>
@@ -11,34 +11,25 @@
           <w:szCs w:val="24"/>
         </w:rPr>
       </w:pPr>
-      <w:proofErr w:type="spellStart"/>
-      <w:r>
-        <w:rPr>
-          <w:b/>
-          <w:sz w:val="24"/>
-          <w:szCs w:val="24"/>
-        </w:rPr>
-        <w:t>New_Sample_App</w:t>
-      </w:r>
-      <w:proofErr w:type="spellEnd"/>
-      <w:r>
-        <w:rPr>
-          <w:b/>
-          <w:sz w:val="24"/>
-          <w:szCs w:val="24"/>
-        </w:rPr>
-        <w:t xml:space="preserve"> Users</w:t>
-      </w:r>
-    </w:p>
-    <w:p>
-      <w:pPr>
-        <w:rPr>
-          <w:b/>
-          <w:sz w:val="24"/>
-          <w:szCs w:val="24"/>
-        </w:rPr>
-      </w:pPr>
-      <w:proofErr w:type="spellStart"/>
+      <w:r>
+        <w:rPr>
+          <w:b/>
+          <w:sz w:val="24"/>
+          <w:szCs w:val="24"/>
+        </w:rPr>
+        <w:t>New_Sample_App Users</w:t>
+      </w:r>
+    </w:p>
+    <w:p>
+      <w:pPr>
+        <w:rPr>
+          <w:b/>
+          <w:sz w:val="24"/>
+          <w:szCs w:val="24"/>
+        </w:rPr>
+      </w:pPr>
+      <w:bookmarkStart w:id="0" w:name="_GoBack"/>
+      <w:bookmarkEnd w:id="0"/>
       <w:r>
         <w:rPr>
           <w:b/>
@@ -47,7 +38,15 @@
         </w:rPr>
         <w:t>Heroku</w:t>
       </w:r>
-      <w:proofErr w:type="spellEnd"/>
+      <w:r>
+        <w:rPr>
+          <w:b/>
+          <w:sz w:val="24"/>
+          <w:szCs w:val="24"/>
+          <w:lang w:val="en-US"/>
+        </w:rPr>
+        <w:t xml:space="preserve"> Account</w:t>
+      </w:r>
     </w:p>
     <w:p>
       <w:pPr>
@@ -97,58 +96,24 @@
           <w:sz w:val="24"/>
           <w:szCs w:val="24"/>
         </w:rPr>
-        <w:t xml:space="preserve">Regular </w:t>
-      </w:r>
-      <w:proofErr w:type="spellStart"/>
-      <w:r>
-        <w:rPr>
-          <w:b/>
-          <w:sz w:val="24"/>
-          <w:szCs w:val="24"/>
-        </w:rPr>
-        <w:t>LocalHost</w:t>
-      </w:r>
-      <w:proofErr w:type="spellEnd"/>
-      <w:r>
-        <w:rPr>
-          <w:b/>
-          <w:sz w:val="24"/>
-          <w:szCs w:val="24"/>
-        </w:rPr>
-        <w:t xml:space="preserve"> Users</w:t>
-      </w:r>
-    </w:p>
-    <w:p>
-      <w:pPr>
-        <w:rPr>
-          <w:b/>
-          <w:sz w:val="24"/>
-          <w:szCs w:val="24"/>
-        </w:rPr>
-      </w:pPr>
-      <w:r>
-        <w:rPr>
-          <w:b/>
-          <w:sz w:val="24"/>
-          <w:szCs w:val="24"/>
-        </w:rPr>
-        <w:t>1-</w:t>
-      </w:r>
-      <w:r>
-        <w:rPr>
-          <w:b/>
-          <w:sz w:val="24"/>
-          <w:szCs w:val="24"/>
-        </w:rPr>
-        <w:t>Admn:</w:t>
-      </w:r>
-      <w:r>
-        <w:rPr>
-          <w:b/>
-          <w:sz w:val="24"/>
-          <w:szCs w:val="24"/>
-        </w:rPr>
-        <w:t xml:space="preserve"> Roberto Luis Rodriguez</w:t>
+        <w:t>Regular LocalHost Users</w:t>
+      </w:r>
+    </w:p>
+    <w:p>
+      <w:pPr>
+        <w:rPr>
+          <w:b/>
+          <w:sz w:val="24"/>
+          <w:szCs w:val="24"/>
+        </w:rPr>
+      </w:pPr>
+      <w:r>
+        <w:rPr>
+          <w:b/>
+          <w:sz w:val="24"/>
+          <w:szCs w:val="24"/>
+        </w:rPr>
+        <w:t>1-Admn: Roberto Luis Rodriguez</w:t>
       </w:r>
     </w:p>
     <w:p>
@@ -216,56 +181,24 @@
           <w:sz w:val="24"/>
           <w:szCs w:val="24"/>
         </w:rPr>
-        <w:t>2</w:t>
-      </w:r>
-      <w:r>
-        <w:rPr>
-          <w:b/>
-          <w:sz w:val="24"/>
-          <w:szCs w:val="24"/>
-        </w:rPr>
-        <w:t>: Caffeine Jag</w:t>
-      </w:r>
-    </w:p>
-    <w:p>
-      <w:pPr>
-        <w:rPr>
-          <w:b/>
-          <w:sz w:val="24"/>
-          <w:szCs w:val="24"/>
-        </w:rPr>
-      </w:pPr>
-      <w:r>
-        <w:rPr>
-          <w:b/>
-          <w:sz w:val="24"/>
-          <w:szCs w:val="24"/>
-        </w:rPr>
-        <w:t xml:space="preserve">email: </w:t>
-      </w:r>
-      <w:r>
-        <w:rPr>
-          <w:b/>
-          <w:sz w:val="24"/>
-          <w:szCs w:val="24"/>
-        </w:rPr>
-        <w:t>caffeinejag@gmail</w:t>
-      </w:r>
-      <w:r>
-        <w:rPr>
-          <w:b/>
-          <w:sz w:val="24"/>
-          <w:szCs w:val="24"/>
-        </w:rPr>
-        <w:t>.</w:t>
-      </w:r>
-      <w:r>
-        <w:rPr>
-          <w:b/>
-          <w:sz w:val="24"/>
-          <w:szCs w:val="24"/>
-        </w:rPr>
-        <w:t>com</w:t>
+        <w:t>2: Caffeine Jag</w:t>
+      </w:r>
+    </w:p>
+    <w:p>
+      <w:pPr>
+        <w:rPr>
+          <w:b/>
+          <w:sz w:val="24"/>
+          <w:szCs w:val="24"/>
+        </w:rPr>
+      </w:pPr>
+      <w:r>
+        <w:rPr>
+          <w:b/>
+          <w:sz w:val="24"/>
+          <w:szCs w:val="24"/>
+        </w:rPr>
+        <w:t>email: caffeinejag@gmail.com</w:t>
       </w:r>
     </w:p>
     <w:p>
@@ -299,58 +232,8 @@
           <w:sz w:val="24"/>
           <w:szCs w:val="24"/>
         </w:rPr>
-        <w:t>3</w:t>
-      </w:r>
-      <w:r>
-        <w:rPr>
-          <w:b/>
-          <w:sz w:val="24"/>
-          <w:szCs w:val="24"/>
-        </w:rPr>
-        <w:t>: Rob</w:t>
-      </w:r>
-      <w:r>
-        <w:rPr>
-          <w:b/>
-          <w:sz w:val="24"/>
-          <w:szCs w:val="24"/>
-        </w:rPr>
-        <w:t xml:space="preserve"> R</w:t>
-      </w:r>
-      <w:r>
-        <w:rPr>
-          <w:b/>
-          <w:sz w:val="24"/>
-          <w:szCs w:val="24"/>
-        </w:rPr>
-        <w:t>od</w:t>
-      </w:r>
-      <w:r>
-        <w:rPr>
-          <w:b/>
-          <w:sz w:val="24"/>
-          <w:szCs w:val="24"/>
-        </w:rPr>
-        <w:t xml:space="preserve"> </w:t>
-      </w:r>
-      <w:proofErr w:type="spellStart"/>
-      <w:r>
-        <w:rPr>
-          <w:b/>
-          <w:sz w:val="24"/>
-          <w:szCs w:val="24"/>
-        </w:rPr>
-        <w:t>J</w:t>
-      </w:r>
-      <w:r>
-        <w:rPr>
-          <w:b/>
-          <w:sz w:val="24"/>
-          <w:szCs w:val="24"/>
-        </w:rPr>
-        <w:t>r</w:t>
-      </w:r>
-      <w:proofErr w:type="spellEnd"/>
+        <w:t>3: Rob Rod Jr</w:t>
+      </w:r>
     </w:p>
     <w:p>
       <w:pPr>
@@ -436,27 +319,7 @@
           <w:sz w:val="24"/>
           <w:szCs w:val="24"/>
         </w:rPr>
-        <w:t xml:space="preserve">New yahoo.com email for Sample Email for </w:t>
-      </w:r>
-      <w:proofErr w:type="spellStart"/>
-      <w:r>
-        <w:rPr>
-          <w:b/>
-          <w:color w:val="FF0000"/>
-          <w:sz w:val="24"/>
-          <w:szCs w:val="24"/>
-        </w:rPr>
-        <w:t>Heroku</w:t>
-      </w:r>
-      <w:proofErr w:type="spellEnd"/>
-      <w:r>
-        <w:rPr>
-          <w:b/>
-          <w:color w:val="FF0000"/>
-          <w:sz w:val="24"/>
-          <w:szCs w:val="24"/>
-        </w:rPr>
-        <w:t xml:space="preserve"> production</w:t>
+        <w:t>New yahoo.com email for Sample Email for Heroku production</w:t>
       </w:r>
     </w:p>
     <w:p>
@@ -490,48 +353,24 @@
           <w:sz w:val="24"/>
           <w:szCs w:val="24"/>
         </w:rPr>
-        <w:t>mar_gom_77</w:t>
-      </w:r>
-      <w:r>
-        <w:rPr>
-          <w:b/>
-          <w:sz w:val="24"/>
-          <w:szCs w:val="24"/>
-        </w:rPr>
-        <w:t>74</w:t>
-      </w:r>
-      <w:r>
-        <w:rPr>
-          <w:b/>
-          <w:sz w:val="24"/>
-          <w:szCs w:val="24"/>
-        </w:rPr>
-        <w:t>@yahoo.com</w:t>
-      </w:r>
-    </w:p>
-    <w:p>
-      <w:pPr>
-        <w:rPr>
-          <w:b/>
-          <w:sz w:val="24"/>
-          <w:szCs w:val="24"/>
-        </w:rPr>
-      </w:pPr>
-      <w:r>
-        <w:rPr>
-          <w:b/>
-          <w:sz w:val="24"/>
-          <w:szCs w:val="24"/>
-        </w:rPr>
-        <w:t xml:space="preserve">password: </w:t>
-      </w:r>
-      <w:r>
-        <w:rPr>
-          <w:b/>
-          <w:sz w:val="24"/>
-          <w:szCs w:val="24"/>
-        </w:rPr>
-        <w:t>nina0197</w:t>
+        <w:t>mar_gom_7774@yahoo.com</w:t>
+      </w:r>
+    </w:p>
+    <w:p>
+      <w:pPr>
+        <w:rPr>
+          <w:b/>
+          <w:sz w:val="24"/>
+          <w:szCs w:val="24"/>
+        </w:rPr>
+      </w:pPr>
+      <w:r>
+        <w:rPr>
+          <w:b/>
+          <w:sz w:val="24"/>
+          <w:szCs w:val="24"/>
+        </w:rPr>
+        <w:t>password: nina0197</w:t>
       </w:r>
     </w:p>
     <w:p>
@@ -565,42 +404,23 @@
           <w:sz w:val="24"/>
           <w:szCs w:val="24"/>
         </w:rPr>
-        <w:t xml:space="preserve">New yahoo.com email for Sample Email for </w:t>
-      </w:r>
-      <w:proofErr w:type="spellStart"/>
-      <w:r>
-        <w:rPr>
-          <w:b/>
-          <w:sz w:val="24"/>
-          <w:szCs w:val="24"/>
-        </w:rPr>
-        <w:t>Heroku</w:t>
-      </w:r>
-      <w:proofErr w:type="spellEnd"/>
-      <w:r>
-        <w:rPr>
-          <w:b/>
-          <w:sz w:val="24"/>
-          <w:szCs w:val="24"/>
-        </w:rPr>
-        <w:t xml:space="preserve"> production</w:t>
-      </w:r>
-    </w:p>
-    <w:p>
-      <w:pPr>
-        <w:rPr>
-          <w:b/>
-          <w:sz w:val="24"/>
-          <w:szCs w:val="24"/>
-        </w:rPr>
-      </w:pPr>
-      <w:r>
-        <w:rPr>
-          <w:b/>
-          <w:sz w:val="24"/>
-          <w:szCs w:val="24"/>
-        </w:rPr>
-        <w:lastRenderedPageBreak/>
+        <w:t>New yahoo.com email for Sample Email for Heroku production</w:t>
+      </w:r>
+    </w:p>
+    <w:p>
+      <w:pPr>
+        <w:rPr>
+          <w:b/>
+          <w:sz w:val="24"/>
+          <w:szCs w:val="24"/>
+        </w:rPr>
+      </w:pPr>
+      <w:r>
+        <w:rPr>
+          <w:b/>
+          <w:sz w:val="24"/>
+          <w:szCs w:val="24"/>
+        </w:rPr>
         <w:t>Rob Rod</w:t>
       </w:r>
     </w:p>
@@ -669,25 +489,7 @@
           <w:sz w:val="24"/>
           <w:szCs w:val="24"/>
         </w:rPr>
-        <w:t xml:space="preserve">New yahoo.com email for Sample Email for </w:t>
-      </w:r>
-      <w:proofErr w:type="spellStart"/>
-      <w:r>
-        <w:rPr>
-          <w:b/>
-          <w:sz w:val="24"/>
-          <w:szCs w:val="24"/>
-        </w:rPr>
-        <w:t>Heroku</w:t>
-      </w:r>
-      <w:proofErr w:type="spellEnd"/>
-      <w:r>
-        <w:rPr>
-          <w:b/>
-          <w:sz w:val="24"/>
-          <w:szCs w:val="24"/>
-        </w:rPr>
-        <w:t xml:space="preserve"> production</w:t>
+        <w:t>New yahoo.com email for Sample Email for Heroku production</w:t>
       </w:r>
     </w:p>
     <w:p>
@@ -776,188 +578,298 @@
     <w:sectPr>
       <w:pgSz w:w="12240" w:h="15840"/>
       <w:pgMar w:top="1440" w:right="1440" w:bottom="1440" w:left="1440" w:header="720" w:footer="720" w:gutter="0"/>
-      <w:cols w:space="720"/>
-      <w:docGrid w:linePitch="360"/>
+      <w:cols w:space="720" w:num="1"/>
+      <w:docGrid w:linePitch="360" w:charSpace="0"/>
     </w:sectPr>
   </w:body>
 </w:document>
 </file>
 
 <file path=word/styles.xml><?xml version="1.0" encoding="utf-8"?>
-<w:styles xmlns:r="http://schemas.openxmlformats.org/officeDocument/2006/relationships" xmlns:w="http://schemas.openxmlformats.org/wordprocessingml/2006/main">
+<w:styles xmlns:mc="http://schemas.openxmlformats.org/markup-compatibility/2006" xmlns:o="urn:schemas-microsoft-com:office:office" xmlns:r="http://schemas.openxmlformats.org/officeDocument/2006/relationships" xmlns:m="http://schemas.openxmlformats.org/officeDocument/2006/math" xmlns:v="urn:schemas-microsoft-com:vml" xmlns:w="http://schemas.openxmlformats.org/wordprocessingml/2006/main" xmlns:w14="http://schemas.microsoft.com/office/word/2010/wordml" xmlns:w10="urn:schemas-microsoft-com:office:word" xmlns:sl="http://schemas.openxmlformats.org/schemaLibrary/2006/main" mc:Ignorable="w14">
   <w:docDefaults>
     <w:rPrDefault>
       <w:rPr>
-        <w:rFonts w:asciiTheme="minorHAnsi" w:eastAsiaTheme="minorHAnsi" w:hAnsiTheme="minorHAnsi" w:cstheme="minorBidi"/>
-        <w:sz w:val="22"/>
-        <w:szCs w:val="22"/>
-        <w:lang w:val="en-US" w:eastAsia="en-US" w:bidi="ar-SA"/>
+        <w:rFonts w:asciiTheme="minorHAnsi" w:hAnsiTheme="minorHAnsi" w:eastAsiaTheme="minorHAnsi" w:cstheme="minorBidi"/>
       </w:rPr>
     </w:rPrDefault>
-    <w:pPrDefault>
-      <w:pPr>
-        <w:spacing w:before="100" w:beforeAutospacing="1" w:after="100" w:afterAutospacing="1"/>
-      </w:pPr>
-    </w:pPrDefault>
   </w:docDefaults>
-  <w:latentStyles w:defLockedState="0" w:defUIPriority="99" w:defSemiHidden="1" w:defUnhideWhenUsed="1" w:defQFormat="0" w:count="267">
-    <w:lsdException w:name="Normal" w:semiHidden="0" w:uiPriority="0" w:unhideWhenUsed="0" w:qFormat="1"/>
-    <w:lsdException w:name="heading 1" w:semiHidden="0" w:uiPriority="9" w:unhideWhenUsed="0" w:qFormat="1"/>
-    <w:lsdException w:name="heading 2" w:uiPriority="9" w:qFormat="1"/>
-    <w:lsdException w:name="heading 3" w:uiPriority="9" w:qFormat="1"/>
-    <w:lsdException w:name="heading 4" w:uiPriority="9" w:qFormat="1"/>
-    <w:lsdException w:name="heading 5" w:uiPriority="9" w:qFormat="1"/>
-    <w:lsdException w:name="heading 6" w:uiPriority="9" w:qFormat="1"/>
-    <w:lsdException w:name="heading 7" w:uiPriority="9" w:qFormat="1"/>
-    <w:lsdException w:name="heading 8" w:uiPriority="9" w:qFormat="1"/>
-    <w:lsdException w:name="heading 9" w:uiPriority="9" w:qFormat="1"/>
-    <w:lsdException w:name="toc 1" w:uiPriority="39"/>
-    <w:lsdException w:name="toc 2" w:uiPriority="39"/>
-    <w:lsdException w:name="toc 3" w:uiPriority="39"/>
-    <w:lsdException w:name="toc 4" w:uiPriority="39"/>
-    <w:lsdException w:name="toc 5" w:uiPriority="39"/>
-    <w:lsdException w:name="toc 6" w:uiPriority="39"/>
-    <w:lsdException w:name="toc 7" w:uiPriority="39"/>
-    <w:lsdException w:name="toc 8" w:uiPriority="39"/>
-    <w:lsdException w:name="toc 9" w:uiPriority="39"/>
-    <w:lsdException w:name="caption" w:uiPriority="35" w:qFormat="1"/>
-    <w:lsdException w:name="Title" w:semiHidden="0" w:uiPriority="10" w:unhideWhenUsed="0" w:qFormat="1"/>
-    <w:lsdException w:name="Default Paragraph Font" w:uiPriority="1"/>
-    <w:lsdException w:name="Subtitle" w:semiHidden="0" w:uiPriority="11" w:unhideWhenUsed="0" w:qFormat="1"/>
-    <w:lsdException w:name="Strong" w:semiHidden="0" w:uiPriority="22" w:unhideWhenUsed="0" w:qFormat="1"/>
-    <w:lsdException w:name="Emphasis" w:semiHidden="0" w:uiPriority="20" w:unhideWhenUsed="0" w:qFormat="1"/>
-    <w:lsdException w:name="Table Grid" w:semiHidden="0" w:uiPriority="59" w:unhideWhenUsed="0"/>
-    <w:lsdException w:name="Placeholder Text" w:unhideWhenUsed="0"/>
-    <w:lsdException w:name="No Spacing" w:semiHidden="0" w:uiPriority="1" w:unhideWhenUsed="0" w:qFormat="1"/>
-    <w:lsdException w:name="Light Shading" w:semiHidden="0" w:uiPriority="60" w:unhideWhenUsed="0"/>
-    <w:lsdException w:name="Light List" w:semiHidden="0" w:uiPriority="61" w:unhideWhenUsed="0"/>
-    <w:lsdException w:name="Light Grid" w:semiHidden="0" w:uiPriority="62" w:unhideWhenUsed="0"/>
-    <w:lsdException w:name="Medium Shading 1" w:semiHidden="0" w:uiPriority="63" w:unhideWhenUsed="0"/>
-    <w:lsdException w:name="Medium Shading 2" w:semiHidden="0" w:uiPriority="64" w:unhideWhenUsed="0"/>
-    <w:lsdException w:name="Medium List 1" w:semiHidden="0" w:uiPriority="65" w:unhideWhenUsed="0"/>
-    <w:lsdException w:name="Medium List 2" w:semiHidden="0" w:uiPriority="66" w:unhideWhenUsed="0"/>
-    <w:lsdException w:name="Medium Grid 1" w:semiHidden="0" w:uiPriority="67" w:unhideWhenUsed="0"/>
-    <w:lsdException w:name="Medium Grid 2" w:semiHidden="0" w:uiPriority="68" w:unhideWhenUsed="0"/>
-    <w:lsdException w:name="Medium Grid 3" w:semiHidden="0" w:uiPriority="69" w:unhideWhenUsed="0"/>
-    <w:lsdException w:name="Dark List" w:semiHidden="0" w:uiPriority="70" w:unhideWhenUsed="0"/>
-    <w:lsdException w:name="Colorful Shading" w:semiHidden="0" w:uiPriority="71" w:unhideWhenUsed="0"/>
-    <w:lsdException w:name="Colorful List" w:semiHidden="0" w:uiPriority="72" w:unhideWhenUsed="0"/>
-    <w:lsdException w:name="Colorful Grid" w:semiHidden="0" w:uiPriority="73" w:unhideWhenUsed="0"/>
-    <w:lsdException w:name="Light Shading Accent 1" w:semiHidden="0" w:uiPriority="60" w:unhideWhenUsed="0"/>
-    <w:lsdException w:name="Light List Accent 1" w:semiHidden="0" w:uiPriority="61" w:unhideWhenUsed="0"/>
-    <w:lsdException w:name="Light Grid Accent 1" w:semiHidden="0" w:uiPriority="62" w:unhideWhenUsed="0"/>
-    <w:lsdException w:name="Medium Shading 1 Accent 1" w:semiHidden="0" w:uiPriority="63" w:unhideWhenUsed="0"/>
-    <w:lsdException w:name="Medium Shading 2 Accent 1" w:semiHidden="0" w:uiPriority="64" w:unhideWhenUsed="0"/>
-    <w:lsdException w:name="Medium List 1 Accent 1" w:semiHidden="0" w:uiPriority="65" w:unhideWhenUsed="0"/>
-    <w:lsdException w:name="Revision" w:unhideWhenUsed="0"/>
-    <w:lsdException w:name="List Paragraph" w:semiHidden="0" w:uiPriority="34" w:unhideWhenUsed="0" w:qFormat="1"/>
-    <w:lsdException w:name="Quote" w:semiHidden="0" w:uiPriority="29" w:unhideWhenUsed="0" w:qFormat="1"/>
-    <w:lsdException w:name="Intense Quote" w:semiHidden="0" w:uiPriority="30" w:unhideWhenUsed="0" w:qFormat="1"/>
-    <w:lsdException w:name="Medium List 2 Accent 1" w:semiHidden="0" w:uiPriority="66" w:unhideWhenUsed="0"/>
-    <w:lsdException w:name="Medium Grid 1 Accent 1" w:semiHidden="0" w:uiPriority="67" w:unhideWhenUsed="0"/>
-    <w:lsdException w:name="Medium Grid 2 Accent 1" w:semiHidden="0" w:uiPriority="68" w:unhideWhenUsed="0"/>
-    <w:lsdException w:name="Medium Grid 3 Accent 1" w:semiHidden="0" w:uiPriority="69" w:unhideWhenUsed="0"/>
-    <w:lsdException w:name="Dark List Accent 1" w:semiHidden="0" w:uiPriority="70" w:unhideWhenUsed="0"/>
-    <w:lsdException w:name="Colorful Shading Accent 1" w:semiHidden="0" w:uiPriority="71" w:unhideWhenUsed="0"/>
-    <w:lsdException w:name="Colorful List Accent 1" w:semiHidden="0" w:uiPriority="72" w:unhideWhenUsed="0"/>
-    <w:lsdException w:name="Colorful Grid Accent 1" w:semiHidden="0" w:uiPriority="73" w:unhideWhenUsed="0"/>
-    <w:lsdException w:name="Light Shading Accent 2" w:semiHidden="0" w:uiPriority="60" w:unhideWhenUsed="0"/>
-    <w:lsdException w:name="Light List Accent 2" w:semiHidden="0" w:uiPriority="61" w:unhideWhenUsed="0"/>
-    <w:lsdException w:name="Light Grid Accent 2" w:semiHidden="0" w:uiPriority="62" w:unhideWhenUsed="0"/>
-    <w:lsdException w:name="Medium Shading 1 Accent 2" w:semiHidden="0" w:uiPriority="63" w:unhideWhenUsed="0"/>
-    <w:lsdException w:name="Medium Shading 2 Accent 2" w:semiHidden="0" w:uiPriority="64" w:unhideWhenUsed="0"/>
-    <w:lsdException w:name="Medium List 1 Accent 2" w:semiHidden="0" w:uiPriority="65" w:unhideWhenUsed="0"/>
-    <w:lsdException w:name="Medium List 2 Accent 2" w:semiHidden="0" w:uiPriority="66" w:unhideWhenUsed="0"/>
-    <w:lsdException w:name="Medium Grid 1 Accent 2" w:semiHidden="0" w:uiPriority="67" w:unhideWhenUsed="0"/>
-    <w:lsdException w:name="Medium Grid 2 Accent 2" w:semiHidden="0" w:uiPriority="68" w:unhideWhenUsed="0"/>
-    <w:lsdException w:name="Medium Grid 3 Accent 2" w:semiHidden="0" w:uiPriority="69" w:unhideWhenUsed="0"/>
-    <w:lsdException w:name="Dark List Accent 2" w:semiHidden="0" w:uiPriority="70" w:unhideWhenUsed="0"/>
-    <w:lsdException w:name="Colorful Shading Accent 2" w:semiHidden="0" w:uiPriority="71" w:unhideWhenUsed="0"/>
-    <w:lsdException w:name="Colorful List Accent 2" w:semiHidden="0" w:uiPriority="72" w:unhideWhenUsed="0"/>
-    <w:lsdException w:name="Colorful Grid Accent 2" w:semiHidden="0" w:uiPriority="73" w:unhideWhenUsed="0"/>
-    <w:lsdException w:name="Light Shading Accent 3" w:semiHidden="0" w:uiPriority="60" w:unhideWhenUsed="0"/>
-    <w:lsdException w:name="Light List Accent 3" w:semiHidden="0" w:uiPriority="61" w:unhideWhenUsed="0"/>
-    <w:lsdException w:name="Light Grid Accent 3" w:semiHidden="0" w:uiPriority="62" w:unhideWhenUsed="0"/>
-    <w:lsdException w:name="Medium Shading 1 Accent 3" w:semiHidden="0" w:uiPriority="63" w:unhideWhenUsed="0"/>
-    <w:lsdException w:name="Medium Shading 2 Accent 3" w:semiHidden="0" w:uiPriority="64" w:unhideWhenUsed="0"/>
-    <w:lsdException w:name="Medium List 1 Accent 3" w:semiHidden="0" w:uiPriority="65" w:unhideWhenUsed="0"/>
-    <w:lsdException w:name="Medium List 2 Accent 3" w:semiHidden="0" w:uiPriority="66" w:unhideWhenUsed="0"/>
-    <w:lsdException w:name="Medium Grid 1 Accent 3" w:semiHidden="0" w:uiPriority="67" w:unhideWhenUsed="0"/>
-    <w:lsdException w:name="Medium Grid 2 Accent 3" w:semiHidden="0" w:uiPriority="68" w:unhideWhenUsed="0"/>
-    <w:lsdException w:name="Medium Grid 3 Accent 3" w:semiHidden="0" w:uiPriority="69" w:unhideWhenUsed="0"/>
-    <w:lsdException w:name="Dark List Accent 3" w:semiHidden="0" w:uiPriority="70" w:unhideWhenUsed="0"/>
-    <w:lsdException w:name="Colorful Shading Accent 3" w:semiHidden="0" w:uiPriority="71" w:unhideWhenUsed="0"/>
-    <w:lsdException w:name="Colorful List Accent 3" w:semiHidden="0" w:uiPriority="72" w:unhideWhenUsed="0"/>
-    <w:lsdException w:name="Colorful Grid Accent 3" w:semiHidden="0" w:uiPriority="73" w:unhideWhenUsed="0"/>
-    <w:lsdException w:name="Light Shading Accent 4" w:semiHidden="0" w:uiPriority="60" w:unhideWhenUsed="0"/>
-    <w:lsdException w:name="Light List Accent 4" w:semiHidden="0" w:uiPriority="61" w:unhideWhenUsed="0"/>
-    <w:lsdException w:name="Light Grid Accent 4" w:semiHidden="0" w:uiPriority="62" w:unhideWhenUsed="0"/>
-    <w:lsdException w:name="Medium Shading 1 Accent 4" w:semiHidden="0" w:uiPriority="63" w:unhideWhenUsed="0"/>
-    <w:lsdException w:name="Medium Shading 2 Accent 4" w:semiHidden="0" w:uiPriority="64" w:unhideWhenUsed="0"/>
-    <w:lsdException w:name="Medium List 1 Accent 4" w:semiHidden="0" w:uiPriority="65" w:unhideWhenUsed="0"/>
-    <w:lsdException w:name="Medium List 2 Accent 4" w:semiHidden="0" w:uiPriority="66" w:unhideWhenUsed="0"/>
-    <w:lsdException w:name="Medium Grid 1 Accent 4" w:semiHidden="0" w:uiPriority="67" w:unhideWhenUsed="0"/>
-    <w:lsdException w:name="Medium Grid 2 Accent 4" w:semiHidden="0" w:uiPriority="68" w:unhideWhenUsed="0"/>
-    <w:lsdException w:name="Medium Grid 3 Accent 4" w:semiHidden="0" w:uiPriority="69" w:unhideWhenUsed="0"/>
-    <w:lsdException w:name="Dark List Accent 4" w:semiHidden="0" w:uiPriority="70" w:unhideWhenUsed="0"/>
-    <w:lsdException w:name="Colorful Shading Accent 4" w:semiHidden="0" w:uiPriority="71" w:unhideWhenUsed="0"/>
-    <w:lsdException w:name="Colorful List Accent 4" w:semiHidden="0" w:uiPriority="72" w:unhideWhenUsed="0"/>
-    <w:lsdException w:name="Colorful Grid Accent 4" w:semiHidden="0" w:uiPriority="73" w:unhideWhenUsed="0"/>
-    <w:lsdException w:name="Light Shading Accent 5" w:semiHidden="0" w:uiPriority="60" w:unhideWhenUsed="0"/>
-    <w:lsdException w:name="Light List Accent 5" w:semiHidden="0" w:uiPriority="61" w:unhideWhenUsed="0"/>
-    <w:lsdException w:name="Light Grid Accent 5" w:semiHidden="0" w:uiPriority="62" w:unhideWhenUsed="0"/>
-    <w:lsdException w:name="Medium Shading 1 Accent 5" w:semiHidden="0" w:uiPriority="63" w:unhideWhenUsed="0"/>
-    <w:lsdException w:name="Medium Shading 2 Accent 5" w:semiHidden="0" w:uiPriority="64" w:unhideWhenUsed="0"/>
-    <w:lsdException w:name="Medium List 1 Accent 5" w:semiHidden="0" w:uiPriority="65" w:unhideWhenUsed="0"/>
-    <w:lsdException w:name="Medium List 2 Accent 5" w:semiHidden="0" w:uiPriority="66" w:unhideWhenUsed="0"/>
-    <w:lsdException w:name="Medium Grid 1 Accent 5" w:semiHidden="0" w:uiPriority="67" w:unhideWhenUsed="0"/>
-    <w:lsdException w:name="Medium Grid 2 Accent 5" w:semiHidden="0" w:uiPriority="68" w:unhideWhenUsed="0"/>
-    <w:lsdException w:name="Medium Grid 3 Accent 5" w:semiHidden="0" w:uiPriority="69" w:unhideWhenUsed="0"/>
-    <w:lsdException w:name="Dark List Accent 5" w:semiHidden="0" w:uiPriority="70" w:unhideWhenUsed="0"/>
-    <w:lsdException w:name="Colorful Shading Accent 5" w:semiHidden="0" w:uiPriority="71" w:unhideWhenUsed="0"/>
-    <w:lsdException w:name="Colorful List Accent 5" w:semiHidden="0" w:uiPriority="72" w:unhideWhenUsed="0"/>
-    <w:lsdException w:name="Colorful Grid Accent 5" w:semiHidden="0" w:uiPriority="73" w:unhideWhenUsed="0"/>
-    <w:lsdException w:name="Light Shading Accent 6" w:semiHidden="0" w:uiPriority="60" w:unhideWhenUsed="0"/>
-    <w:lsdException w:name="Light List Accent 6" w:semiHidden="0" w:uiPriority="61" w:unhideWhenUsed="0"/>
-    <w:lsdException w:name="Light Grid Accent 6" w:semiHidden="0" w:uiPriority="62" w:unhideWhenUsed="0"/>
-    <w:lsdException w:name="Medium Shading 1 Accent 6" w:semiHidden="0" w:uiPriority="63" w:unhideWhenUsed="0"/>
-    <w:lsdException w:name="Medium Shading 2 Accent 6" w:semiHidden="0" w:uiPriority="64" w:unhideWhenUsed="0"/>
-    <w:lsdException w:name="Medium List 1 Accent 6" w:semiHidden="0" w:uiPriority="65" w:unhideWhenUsed="0"/>
-    <w:lsdException w:name="Medium List 2 Accent 6" w:semiHidden="0" w:uiPriority="66" w:unhideWhenUsed="0"/>
-    <w:lsdException w:name="Medium Grid 1 Accent 6" w:semiHidden="0" w:uiPriority="67" w:unhideWhenUsed="0"/>
-    <w:lsdException w:name="Medium Grid 2 Accent 6" w:semiHidden="0" w:uiPriority="68" w:unhideWhenUsed="0"/>
-    <w:lsdException w:name="Medium Grid 3 Accent 6" w:semiHidden="0" w:uiPriority="69" w:unhideWhenUsed="0"/>
-    <w:lsdException w:name="Dark List Accent 6" w:semiHidden="0" w:uiPriority="70" w:unhideWhenUsed="0"/>
-    <w:lsdException w:name="Colorful Shading Accent 6" w:semiHidden="0" w:uiPriority="71" w:unhideWhenUsed="0"/>
-    <w:lsdException w:name="Colorful List Accent 6" w:semiHidden="0" w:uiPriority="72" w:unhideWhenUsed="0"/>
-    <w:lsdException w:name="Colorful Grid Accent 6" w:semiHidden="0" w:uiPriority="73" w:unhideWhenUsed="0"/>
-    <w:lsdException w:name="Subtle Emphasis" w:semiHidden="0" w:uiPriority="19" w:unhideWhenUsed="0" w:qFormat="1"/>
-    <w:lsdException w:name="Intense Emphasis" w:semiHidden="0" w:uiPriority="21" w:unhideWhenUsed="0" w:qFormat="1"/>
-    <w:lsdException w:name="Subtle Reference" w:semiHidden="0" w:uiPriority="31" w:unhideWhenUsed="0" w:qFormat="1"/>
-    <w:lsdException w:name="Intense Reference" w:semiHidden="0" w:uiPriority="32" w:unhideWhenUsed="0" w:qFormat="1"/>
-    <w:lsdException w:name="Book Title" w:semiHidden="0" w:uiPriority="33" w:unhideWhenUsed="0" w:qFormat="1"/>
-    <w:lsdException w:name="Bibliography" w:uiPriority="37"/>
-    <w:lsdException w:name="TOC Heading" w:uiPriority="39" w:qFormat="1"/>
+  <w:latentStyles w:count="260" w:defQFormat="0" w:defUnhideWhenUsed="1" w:defSemiHidden="1" w:defUIPriority="99" w:defLockedState="0">
+    <w:lsdException w:qFormat="1" w:unhideWhenUsed="0" w:uiPriority="0" w:semiHidden="0" w:name="Normal"/>
+    <w:lsdException w:qFormat="1" w:unhideWhenUsed="0" w:uiPriority="9" w:semiHidden="0" w:name="heading 1"/>
+    <w:lsdException w:qFormat="1" w:uiPriority="9" w:name="heading 2"/>
+    <w:lsdException w:qFormat="1" w:uiPriority="9" w:name="heading 3"/>
+    <w:lsdException w:qFormat="1" w:uiPriority="9" w:name="heading 4"/>
+    <w:lsdException w:qFormat="1" w:uiPriority="9" w:name="heading 5"/>
+    <w:lsdException w:qFormat="1" w:uiPriority="9" w:name="heading 6"/>
+    <w:lsdException w:qFormat="1" w:uiPriority="9" w:name="heading 7"/>
+    <w:lsdException w:qFormat="1" w:uiPriority="9" w:name="heading 8"/>
+    <w:lsdException w:qFormat="1" w:uiPriority="9" w:name="heading 9"/>
+    <w:lsdException w:uiPriority="99" w:name="index 1"/>
+    <w:lsdException w:uiPriority="99" w:name="index 2"/>
+    <w:lsdException w:uiPriority="99" w:name="index 3"/>
+    <w:lsdException w:uiPriority="99" w:name="index 4"/>
+    <w:lsdException w:uiPriority="99" w:name="index 5"/>
+    <w:lsdException w:uiPriority="99" w:name="index 6"/>
+    <w:lsdException w:uiPriority="99" w:name="index 7"/>
+    <w:lsdException w:uiPriority="99" w:name="index 8"/>
+    <w:lsdException w:uiPriority="99" w:name="index 9"/>
+    <w:lsdException w:uiPriority="39" w:name="toc 1"/>
+    <w:lsdException w:uiPriority="39" w:name="toc 2"/>
+    <w:lsdException w:uiPriority="39" w:name="toc 3"/>
+    <w:lsdException w:uiPriority="39" w:name="toc 4"/>
+    <w:lsdException w:uiPriority="39" w:name="toc 5"/>
+    <w:lsdException w:uiPriority="39" w:name="toc 6"/>
+    <w:lsdException w:uiPriority="39" w:name="toc 7"/>
+    <w:lsdException w:uiPriority="39" w:name="toc 8"/>
+    <w:lsdException w:uiPriority="39" w:name="toc 9"/>
+    <w:lsdException w:uiPriority="99" w:name="Normal Indent"/>
+    <w:lsdException w:uiPriority="99" w:name="footnote text"/>
+    <w:lsdException w:uiPriority="99" w:name="annotation text"/>
+    <w:lsdException w:uiPriority="99" w:name="header"/>
+    <w:lsdException w:uiPriority="99" w:name="footer"/>
+    <w:lsdException w:uiPriority="99" w:name="index heading"/>
+    <w:lsdException w:qFormat="1" w:uiPriority="35" w:name="caption"/>
+    <w:lsdException w:uiPriority="99" w:name="table of figures"/>
+    <w:lsdException w:uiPriority="99" w:name="envelope address"/>
+    <w:lsdException w:uiPriority="99" w:name="envelope return"/>
+    <w:lsdException w:uiPriority="99" w:name="footnote reference"/>
+    <w:lsdException w:uiPriority="99" w:name="annotation reference"/>
+    <w:lsdException w:uiPriority="99" w:name="line number"/>
+    <w:lsdException w:uiPriority="99" w:name="page number"/>
+    <w:lsdException w:uiPriority="99" w:name="endnote reference"/>
+    <w:lsdException w:uiPriority="99" w:name="endnote text"/>
+    <w:lsdException w:uiPriority="99" w:name="table of authorities"/>
+    <w:lsdException w:uiPriority="99" w:name="macro"/>
+    <w:lsdException w:uiPriority="99" w:name="toa heading"/>
+    <w:lsdException w:uiPriority="99" w:name="List"/>
+    <w:lsdException w:uiPriority="99" w:name="List Bullet"/>
+    <w:lsdException w:uiPriority="99" w:name="List Number"/>
+    <w:lsdException w:uiPriority="99" w:name="List 2"/>
+    <w:lsdException w:uiPriority="99" w:name="List 3"/>
+    <w:lsdException w:uiPriority="99" w:name="List 4"/>
+    <w:lsdException w:uiPriority="99" w:name="List 5"/>
+    <w:lsdException w:uiPriority="99" w:name="List Bullet 2"/>
+    <w:lsdException w:uiPriority="99" w:name="List Bullet 3"/>
+    <w:lsdException w:uiPriority="99" w:name="List Bullet 4"/>
+    <w:lsdException w:uiPriority="99" w:name="List Bullet 5"/>
+    <w:lsdException w:uiPriority="99" w:name="List Number 2"/>
+    <w:lsdException w:uiPriority="99" w:name="List Number 3"/>
+    <w:lsdException w:uiPriority="99" w:name="List Number 4"/>
+    <w:lsdException w:uiPriority="99" w:name="List Number 5"/>
+    <w:lsdException w:qFormat="1" w:unhideWhenUsed="0" w:uiPriority="10" w:semiHidden="0" w:name="Title"/>
+    <w:lsdException w:uiPriority="99" w:name="Closing"/>
+    <w:lsdException w:uiPriority="99" w:name="Signature"/>
+    <w:lsdException w:uiPriority="1" w:name="Default Paragraph Font"/>
+    <w:lsdException w:uiPriority="99" w:name="Body Text"/>
+    <w:lsdException w:uiPriority="99" w:name="Body Text Indent"/>
+    <w:lsdException w:uiPriority="99" w:name="List Continue"/>
+    <w:lsdException w:uiPriority="99" w:name="List Continue 2"/>
+    <w:lsdException w:uiPriority="99" w:name="List Continue 3"/>
+    <w:lsdException w:uiPriority="99" w:name="List Continue 4"/>
+    <w:lsdException w:uiPriority="99" w:name="List Continue 5"/>
+    <w:lsdException w:uiPriority="99" w:name="Message Header"/>
+    <w:lsdException w:qFormat="1" w:unhideWhenUsed="0" w:uiPriority="11" w:semiHidden="0" w:name="Subtitle"/>
+    <w:lsdException w:uiPriority="99" w:name="Salutation"/>
+    <w:lsdException w:uiPriority="99" w:name="Date"/>
+    <w:lsdException w:uiPriority="99" w:name="Body Text First Indent"/>
+    <w:lsdException w:uiPriority="99" w:name="Body Text First Indent 2"/>
+    <w:lsdException w:uiPriority="99" w:name="Note Heading"/>
+    <w:lsdException w:uiPriority="99" w:name="Body Text 2"/>
+    <w:lsdException w:uiPriority="99" w:name="Body Text 3"/>
+    <w:lsdException w:uiPriority="99" w:name="Body Text Indent 2"/>
+    <w:lsdException w:uiPriority="99" w:name="Body Text Indent 3"/>
+    <w:lsdException w:uiPriority="99" w:name="Block Text"/>
+    <w:lsdException w:uiPriority="99" w:name="Hyperlink"/>
+    <w:lsdException w:uiPriority="99" w:name="FollowedHyperlink"/>
+    <w:lsdException w:qFormat="1" w:unhideWhenUsed="0" w:uiPriority="22" w:semiHidden="0" w:name="Strong"/>
+    <w:lsdException w:qFormat="1" w:unhideWhenUsed="0" w:uiPriority="20" w:semiHidden="0" w:name="Emphasis"/>
+    <w:lsdException w:uiPriority="99" w:name="Document Map"/>
+    <w:lsdException w:uiPriority="99" w:name="Plain Text"/>
+    <w:lsdException w:uiPriority="99" w:name="E-mail Signature"/>
+    <w:lsdException w:uiPriority="99" w:name="Normal (Web)"/>
+    <w:lsdException w:uiPriority="99" w:name="HTML Acronym"/>
+    <w:lsdException w:uiPriority="99" w:name="HTML Address"/>
+    <w:lsdException w:uiPriority="99" w:name="HTML Cite"/>
+    <w:lsdException w:uiPriority="99" w:name="HTML Code"/>
+    <w:lsdException w:uiPriority="99" w:name="HTML Definition"/>
+    <w:lsdException w:uiPriority="99" w:name="HTML Keyboard"/>
+    <w:lsdException w:uiPriority="99" w:name="HTML Preformatted"/>
+    <w:lsdException w:uiPriority="99" w:name="HTML Sample"/>
+    <w:lsdException w:uiPriority="99" w:name="HTML Typewriter"/>
+    <w:lsdException w:uiPriority="99" w:name="HTML Variable"/>
+    <w:lsdException w:qFormat="1" w:uiPriority="99" w:name="Normal Table"/>
+    <w:lsdException w:uiPriority="99" w:name="annotation subject"/>
+    <w:lsdException w:uiPriority="99" w:name="Table Simple 1"/>
+    <w:lsdException w:uiPriority="99" w:name="Table Simple 2"/>
+    <w:lsdException w:uiPriority="99" w:name="Table Simple 3"/>
+    <w:lsdException w:uiPriority="99" w:name="Table Classic 1"/>
+    <w:lsdException w:uiPriority="99" w:name="Table Classic 2"/>
+    <w:lsdException w:uiPriority="99" w:name="Table Classic 3"/>
+    <w:lsdException w:uiPriority="99" w:name="Table Classic 4"/>
+    <w:lsdException w:uiPriority="99" w:name="Table Colorful 1"/>
+    <w:lsdException w:uiPriority="99" w:name="Table Colorful 2"/>
+    <w:lsdException w:uiPriority="99" w:name="Table Colorful 3"/>
+    <w:lsdException w:uiPriority="99" w:name="Table Columns 1"/>
+    <w:lsdException w:uiPriority="99" w:name="Table Columns 2"/>
+    <w:lsdException w:uiPriority="99" w:name="Table Columns 3"/>
+    <w:lsdException w:uiPriority="99" w:name="Table Columns 4"/>
+    <w:lsdException w:uiPriority="99" w:name="Table Columns 5"/>
+    <w:lsdException w:uiPriority="99" w:name="Table Grid 1"/>
+    <w:lsdException w:uiPriority="99" w:name="Table Grid 2"/>
+    <w:lsdException w:uiPriority="99" w:name="Table Grid 3"/>
+    <w:lsdException w:uiPriority="99" w:name="Table Grid 4"/>
+    <w:lsdException w:uiPriority="99" w:name="Table Grid 5"/>
+    <w:lsdException w:uiPriority="99" w:name="Table Grid 6"/>
+    <w:lsdException w:uiPriority="99" w:name="Table Grid 7"/>
+    <w:lsdException w:uiPriority="99" w:name="Table Grid 8"/>
+    <w:lsdException w:uiPriority="99" w:name="Table List 1"/>
+    <w:lsdException w:uiPriority="99" w:name="Table List 2"/>
+    <w:lsdException w:uiPriority="99" w:name="Table List 3"/>
+    <w:lsdException w:uiPriority="99" w:name="Table List 4"/>
+    <w:lsdException w:uiPriority="99" w:name="Table List 5"/>
+    <w:lsdException w:uiPriority="99" w:name="Table List 6"/>
+    <w:lsdException w:uiPriority="99" w:name="Table List 7"/>
+    <w:lsdException w:uiPriority="99" w:name="Table List 8"/>
+    <w:lsdException w:uiPriority="99" w:name="Table 3D effects 1"/>
+    <w:lsdException w:uiPriority="99" w:name="Table 3D effects 2"/>
+    <w:lsdException w:uiPriority="99" w:name="Table 3D effects 3"/>
+    <w:lsdException w:uiPriority="99" w:name="Table Contemporary"/>
+    <w:lsdException w:uiPriority="99" w:name="Table Elegant"/>
+    <w:lsdException w:uiPriority="99" w:name="Table Professional"/>
+    <w:lsdException w:uiPriority="99" w:name="Table Subtle 1"/>
+    <w:lsdException w:uiPriority="99" w:name="Table Subtle 2"/>
+    <w:lsdException w:uiPriority="99" w:name="Table Web 1"/>
+    <w:lsdException w:uiPriority="99" w:name="Table Web 2"/>
+    <w:lsdException w:uiPriority="99" w:name="Table Web 3"/>
+    <w:lsdException w:uiPriority="99" w:name="Balloon Text"/>
+    <w:lsdException w:unhideWhenUsed="0" w:uiPriority="59" w:semiHidden="0" w:name="Table Grid"/>
+    <w:lsdException w:uiPriority="99" w:name="Table Theme"/>
+    <w:lsdException w:unhideWhenUsed="0" w:uiPriority="60" w:semiHidden="0" w:name="Light Shading"/>
+    <w:lsdException w:unhideWhenUsed="0" w:uiPriority="61" w:semiHidden="0" w:name="Light List"/>
+    <w:lsdException w:unhideWhenUsed="0" w:uiPriority="62" w:semiHidden="0" w:name="Light Grid"/>
+    <w:lsdException w:unhideWhenUsed="0" w:uiPriority="63" w:semiHidden="0" w:name="Medium Shading 1"/>
+    <w:lsdException w:unhideWhenUsed="0" w:uiPriority="64" w:semiHidden="0" w:name="Medium Shading 2"/>
+    <w:lsdException w:unhideWhenUsed="0" w:uiPriority="65" w:semiHidden="0" w:name="Medium List 1"/>
+    <w:lsdException w:unhideWhenUsed="0" w:uiPriority="66" w:semiHidden="0" w:name="Medium List 2"/>
+    <w:lsdException w:unhideWhenUsed="0" w:uiPriority="67" w:semiHidden="0" w:name="Medium Grid 1"/>
+    <w:lsdException w:unhideWhenUsed="0" w:uiPriority="68" w:semiHidden="0" w:name="Medium Grid 2"/>
+    <w:lsdException w:unhideWhenUsed="0" w:uiPriority="69" w:semiHidden="0" w:name="Medium Grid 3"/>
+    <w:lsdException w:unhideWhenUsed="0" w:uiPriority="70" w:semiHidden="0" w:name="Dark List"/>
+    <w:lsdException w:unhideWhenUsed="0" w:uiPriority="71" w:semiHidden="0" w:name="Colorful Shading"/>
+    <w:lsdException w:unhideWhenUsed="0" w:uiPriority="72" w:semiHidden="0" w:name="Colorful List"/>
+    <w:lsdException w:unhideWhenUsed="0" w:uiPriority="73" w:semiHidden="0" w:name="Colorful Grid"/>
+    <w:lsdException w:unhideWhenUsed="0" w:uiPriority="60" w:semiHidden="0" w:name="Light Shading Accent 1"/>
+    <w:lsdException w:unhideWhenUsed="0" w:uiPriority="61" w:semiHidden="0" w:name="Light List Accent 1"/>
+    <w:lsdException w:unhideWhenUsed="0" w:uiPriority="62" w:semiHidden="0" w:name="Light Grid Accent 1"/>
+    <w:lsdException w:unhideWhenUsed="0" w:uiPriority="63" w:semiHidden="0" w:name="Medium Shading 1 Accent 1"/>
+    <w:lsdException w:unhideWhenUsed="0" w:uiPriority="64" w:semiHidden="0" w:name="Medium Shading 2 Accent 1"/>
+    <w:lsdException w:unhideWhenUsed="0" w:uiPriority="65" w:semiHidden="0" w:name="Medium List 1 Accent 1"/>
+    <w:lsdException w:unhideWhenUsed="0" w:uiPriority="66" w:semiHidden="0" w:name="Medium List 2 Accent 1"/>
+    <w:lsdException w:unhideWhenUsed="0" w:uiPriority="67" w:semiHidden="0" w:name="Medium Grid 1 Accent 1"/>
+    <w:lsdException w:unhideWhenUsed="0" w:uiPriority="68" w:semiHidden="0" w:name="Medium Grid 2 Accent 1"/>
+    <w:lsdException w:unhideWhenUsed="0" w:uiPriority="69" w:semiHidden="0" w:name="Medium Grid 3 Accent 1"/>
+    <w:lsdException w:unhideWhenUsed="0" w:uiPriority="70" w:semiHidden="0" w:name="Dark List Accent 1"/>
+    <w:lsdException w:unhideWhenUsed="0" w:uiPriority="71" w:semiHidden="0" w:name="Colorful Shading Accent 1"/>
+    <w:lsdException w:unhideWhenUsed="0" w:uiPriority="72" w:semiHidden="0" w:name="Colorful List Accent 1"/>
+    <w:lsdException w:unhideWhenUsed="0" w:uiPriority="73" w:semiHidden="0" w:name="Colorful Grid Accent 1"/>
+    <w:lsdException w:unhideWhenUsed="0" w:uiPriority="60" w:semiHidden="0" w:name="Light Shading Accent 2"/>
+    <w:lsdException w:unhideWhenUsed="0" w:uiPriority="61" w:semiHidden="0" w:name="Light List Accent 2"/>
+    <w:lsdException w:unhideWhenUsed="0" w:uiPriority="62" w:semiHidden="0" w:name="Light Grid Accent 2"/>
+    <w:lsdException w:unhideWhenUsed="0" w:uiPriority="63" w:semiHidden="0" w:name="Medium Shading 1 Accent 2"/>
+    <w:lsdException w:unhideWhenUsed="0" w:uiPriority="64" w:semiHidden="0" w:name="Medium Shading 2 Accent 2"/>
+    <w:lsdException w:unhideWhenUsed="0" w:uiPriority="65" w:semiHidden="0" w:name="Medium List 1 Accent 2"/>
+    <w:lsdException w:unhideWhenUsed="0" w:uiPriority="66" w:semiHidden="0" w:name="Medium List 2 Accent 2"/>
+    <w:lsdException w:unhideWhenUsed="0" w:uiPriority="67" w:semiHidden="0" w:name="Medium Grid 1 Accent 2"/>
+    <w:lsdException w:unhideWhenUsed="0" w:uiPriority="68" w:semiHidden="0" w:name="Medium Grid 2 Accent 2"/>
+    <w:lsdException w:unhideWhenUsed="0" w:uiPriority="69" w:semiHidden="0" w:name="Medium Grid 3 Accent 2"/>
+    <w:lsdException w:unhideWhenUsed="0" w:uiPriority="70" w:semiHidden="0" w:name="Dark List Accent 2"/>
+    <w:lsdException w:unhideWhenUsed="0" w:uiPriority="71" w:semiHidden="0" w:name="Colorful Shading Accent 2"/>
+    <w:lsdException w:unhideWhenUsed="0" w:uiPriority="72" w:semiHidden="0" w:name="Colorful List Accent 2"/>
+    <w:lsdException w:unhideWhenUsed="0" w:uiPriority="73" w:semiHidden="0" w:name="Colorful Grid Accent 2"/>
+    <w:lsdException w:unhideWhenUsed="0" w:uiPriority="60" w:semiHidden="0" w:name="Light Shading Accent 3"/>
+    <w:lsdException w:unhideWhenUsed="0" w:uiPriority="61" w:semiHidden="0" w:name="Light List Accent 3"/>
+    <w:lsdException w:unhideWhenUsed="0" w:uiPriority="62" w:semiHidden="0" w:name="Light Grid Accent 3"/>
+    <w:lsdException w:unhideWhenUsed="0" w:uiPriority="63" w:semiHidden="0" w:name="Medium Shading 1 Accent 3"/>
+    <w:lsdException w:unhideWhenUsed="0" w:uiPriority="64" w:semiHidden="0" w:name="Medium Shading 2 Accent 3"/>
+    <w:lsdException w:unhideWhenUsed="0" w:uiPriority="65" w:semiHidden="0" w:name="Medium List 1 Accent 3"/>
+    <w:lsdException w:unhideWhenUsed="0" w:uiPriority="66" w:semiHidden="0" w:name="Medium List 2 Accent 3"/>
+    <w:lsdException w:unhideWhenUsed="0" w:uiPriority="67" w:semiHidden="0" w:name="Medium Grid 1 Accent 3"/>
+    <w:lsdException w:unhideWhenUsed="0" w:uiPriority="68" w:semiHidden="0" w:name="Medium Grid 2 Accent 3"/>
+    <w:lsdException w:unhideWhenUsed="0" w:uiPriority="69" w:semiHidden="0" w:name="Medium Grid 3 Accent 3"/>
+    <w:lsdException w:unhideWhenUsed="0" w:uiPriority="70" w:semiHidden="0" w:name="Dark List Accent 3"/>
+    <w:lsdException w:unhideWhenUsed="0" w:uiPriority="71" w:semiHidden="0" w:name="Colorful Shading Accent 3"/>
+    <w:lsdException w:unhideWhenUsed="0" w:uiPriority="72" w:semiHidden="0" w:name="Colorful List Accent 3"/>
+    <w:lsdException w:unhideWhenUsed="0" w:uiPriority="73" w:semiHidden="0" w:name="Colorful Grid Accent 3"/>
+    <w:lsdException w:unhideWhenUsed="0" w:uiPriority="60" w:semiHidden="0" w:name="Light Shading Accent 4"/>
+    <w:lsdException w:unhideWhenUsed="0" w:uiPriority="61" w:semiHidden="0" w:name="Light List Accent 4"/>
+    <w:lsdException w:unhideWhenUsed="0" w:uiPriority="62" w:semiHidden="0" w:name="Light Grid Accent 4"/>
+    <w:lsdException w:unhideWhenUsed="0" w:uiPriority="63" w:semiHidden="0" w:name="Medium Shading 1 Accent 4"/>
+    <w:lsdException w:unhideWhenUsed="0" w:uiPriority="64" w:semiHidden="0" w:name="Medium Shading 2 Accent 4"/>
+    <w:lsdException w:unhideWhenUsed="0" w:uiPriority="65" w:semiHidden="0" w:name="Medium List 1 Accent 4"/>
+    <w:lsdException w:unhideWhenUsed="0" w:uiPriority="66" w:semiHidden="0" w:name="Medium List 2 Accent 4"/>
+    <w:lsdException w:unhideWhenUsed="0" w:uiPriority="67" w:semiHidden="0" w:name="Medium Grid 1 Accent 4"/>
+    <w:lsdException w:unhideWhenUsed="0" w:uiPriority="68" w:semiHidden="0" w:name="Medium Grid 2 Accent 4"/>
+    <w:lsdException w:unhideWhenUsed="0" w:uiPriority="69" w:semiHidden="0" w:name="Medium Grid 3 Accent 4"/>
+    <w:lsdException w:unhideWhenUsed="0" w:uiPriority="70" w:semiHidden="0" w:name="Dark List Accent 4"/>
+    <w:lsdException w:unhideWhenUsed="0" w:uiPriority="71" w:semiHidden="0" w:name="Colorful Shading Accent 4"/>
+    <w:lsdException w:unhideWhenUsed="0" w:uiPriority="72" w:semiHidden="0" w:name="Colorful List Accent 4"/>
+    <w:lsdException w:unhideWhenUsed="0" w:uiPriority="73" w:semiHidden="0" w:name="Colorful Grid Accent 4"/>
+    <w:lsdException w:unhideWhenUsed="0" w:uiPriority="60" w:semiHidden="0" w:name="Light Shading Accent 5"/>
+    <w:lsdException w:unhideWhenUsed="0" w:uiPriority="61" w:semiHidden="0" w:name="Light List Accent 5"/>
+    <w:lsdException w:unhideWhenUsed="0" w:uiPriority="62" w:semiHidden="0" w:name="Light Grid Accent 5"/>
+    <w:lsdException w:unhideWhenUsed="0" w:uiPriority="63" w:semiHidden="0" w:name="Medium Shading 1 Accent 5"/>
+    <w:lsdException w:unhideWhenUsed="0" w:uiPriority="64" w:semiHidden="0" w:name="Medium Shading 2 Accent 5"/>
+    <w:lsdException w:unhideWhenUsed="0" w:uiPriority="65" w:semiHidden="0" w:name="Medium List 1 Accent 5"/>
+    <w:lsdException w:unhideWhenUsed="0" w:uiPriority="66" w:semiHidden="0" w:name="Medium List 2 Accent 5"/>
+    <w:lsdException w:unhideWhenUsed="0" w:uiPriority="67" w:semiHidden="0" w:name="Medium Grid 1 Accent 5"/>
+    <w:lsdException w:unhideWhenUsed="0" w:uiPriority="68" w:semiHidden="0" w:name="Medium Grid 2 Accent 5"/>
+    <w:lsdException w:unhideWhenUsed="0" w:uiPriority="69" w:semiHidden="0" w:name="Medium Grid 3 Accent 5"/>
+    <w:lsdException w:unhideWhenUsed="0" w:uiPriority="70" w:semiHidden="0" w:name="Dark List Accent 5"/>
+    <w:lsdException w:unhideWhenUsed="0" w:uiPriority="71" w:semiHidden="0" w:name="Colorful Shading Accent 5"/>
+    <w:lsdException w:unhideWhenUsed="0" w:uiPriority="72" w:semiHidden="0" w:name="Colorful List Accent 5"/>
+    <w:lsdException w:unhideWhenUsed="0" w:uiPriority="73" w:semiHidden="0" w:name="Colorful Grid Accent 5"/>
+    <w:lsdException w:unhideWhenUsed="0" w:uiPriority="60" w:semiHidden="0" w:name="Light Shading Accent 6"/>
+    <w:lsdException w:unhideWhenUsed="0" w:uiPriority="61" w:semiHidden="0" w:name="Light List Accent 6"/>
+    <w:lsdException w:unhideWhenUsed="0" w:uiPriority="62" w:semiHidden="0" w:name="Light Grid Accent 6"/>
+    <w:lsdException w:unhideWhenUsed="0" w:uiPriority="63" w:semiHidden="0" w:name="Medium Shading 1 Accent 6"/>
+    <w:lsdException w:unhideWhenUsed="0" w:uiPriority="64" w:semiHidden="0" w:name="Medium Shading 2 Accent 6"/>
+    <w:lsdException w:unhideWhenUsed="0" w:uiPriority="65" w:semiHidden="0" w:name="Medium List 1 Accent 6"/>
+    <w:lsdException w:unhideWhenUsed="0" w:uiPriority="66" w:semiHidden="0" w:name="Medium List 2 Accent 6"/>
+    <w:lsdException w:unhideWhenUsed="0" w:uiPriority="67" w:semiHidden="0" w:name="Medium Grid 1 Accent 6"/>
+    <w:lsdException w:unhideWhenUsed="0" w:uiPriority="68" w:semiHidden="0" w:name="Medium Grid 2 Accent 6"/>
+    <w:lsdException w:unhideWhenUsed="0" w:uiPriority="69" w:semiHidden="0" w:name="Medium Grid 3 Accent 6"/>
+    <w:lsdException w:unhideWhenUsed="0" w:uiPriority="70" w:semiHidden="0" w:name="Dark List Accent 6"/>
+    <w:lsdException w:unhideWhenUsed="0" w:uiPriority="71" w:semiHidden="0" w:name="Colorful Shading Accent 6"/>
+    <w:lsdException w:unhideWhenUsed="0" w:uiPriority="72" w:semiHidden="0" w:name="Colorful List Accent 6"/>
+    <w:lsdException w:unhideWhenUsed="0" w:uiPriority="73" w:semiHidden="0" w:name="Colorful Grid Accent 6"/>
   </w:latentStyles>
-  <w:style w:type="paragraph" w:default="1" w:styleId="Normal">
+  <w:style w:type="paragraph" w:default="1" w:styleId="1">
     <w:name w:val="Normal"/>
     <w:qFormat/>
-    <w:rsid w:val="00F712B2"/>
+    <w:uiPriority w:val="0"/>
+    <w:pPr>
+      <w:spacing w:before="100" w:beforeAutospacing="1" w:after="100" w:afterAutospacing="1"/>
+    </w:pPr>
+    <w:rPr>
+      <w:rFonts w:asciiTheme="minorHAnsi" w:hAnsiTheme="minorHAnsi" w:eastAsiaTheme="minorHAnsi" w:cstheme="minorBidi"/>
+      <w:sz w:val="22"/>
+      <w:szCs w:val="22"/>
+      <w:lang w:val="en-US" w:eastAsia="en-US" w:bidi="ar-SA"/>
+    </w:rPr>
   </w:style>
-  <w:style w:type="character" w:default="1" w:styleId="DefaultParagraphFont">
+  <w:style w:type="character" w:default="1" w:styleId="2">
     <w:name w:val="Default Paragraph Font"/>
+    <w:unhideWhenUsed/>
     <w:uiPriority w:val="1"/>
-    <w:semiHidden/>
-    <w:unhideWhenUsed/>
   </w:style>
-  <w:style w:type="table" w:default="1" w:styleId="TableNormal">
+  <w:style w:type="table" w:default="1" w:styleId="3">
     <w:name w:val="Normal Table"/>
-    <w:uiPriority w:val="99"/>
-    <w:semiHidden/>
     <w:unhideWhenUsed/>
     <w:qFormat/>
+    <w:uiPriority w:val="99"/>
     <w:tblPr>
-      <w:tblInd w:w="0" w:type="dxa"/>
+      <w:tblLayout w:type="fixed"/>
       <w:tblCellMar>
         <w:top w:w="0" w:type="dxa"/>
         <w:left w:w="108" w:type="dxa"/>
@@ -965,12 +877,6 @@
         <w:right w:w="108" w:type="dxa"/>
       </w:tblCellMar>
     </w:tblPr>
-  </w:style>
-  <w:style w:type="numbering" w:default="1" w:styleId="NoList">
-    <w:name w:val="No List"/>
-    <w:uiPriority w:val="99"/>
-    <w:semiHidden/>
-    <w:unhideWhenUsed/>
   </w:style>
 </w:styles>
 </file>
@@ -1254,6 +1160,21 @@
     </a:fmtScheme>
   </a:themeElements>
   <a:objectDefaults/>
-  <a:extraClrSchemeLst/>
 </a:theme>
+</file>
+
+<file path=customXml/item1.xml><?xml version="1.0" encoding="utf-8"?>
+<s:customData xmlns="http://www.wps.cn/officeDocument/2013/wpsCustomData" xmlns:s="http://www.wps.cn/officeDocument/2013/wpsCustomData">
+  <customSectProps>
+    <customSectPr/>
+  </customSectProps>
+</s:customData>
+</file>
+
+<file path=customXml/itemProps1.xml><?xml version="1.0" encoding="utf-8"?>
+<ds:datastoreItem xmlns:ds="http://schemas.openxmlformats.org/officeDocument/2006/customXml" ds:itemID="{B1977F7D-205B-4081-913C-38D41E755F92}">
+  <ds:schemaRefs>
+    <ds:schemaRef ds:uri="http://www.wps.cn/officeDocument/2013/wpsCustomData"/>
+  </ds:schemaRefs>
+</ds:datastoreItem>
 </file>
</xml_diff>

<commit_message>
Use Faker for database
</commit_message>
<xml_diff>
--- a/New_Sample_App Users.docx
+++ b/New_Sample_App Users.docx
@@ -349,9 +349,11 @@
     <w:p>
       <w:pPr>
         <w:rPr>
-          <w:b/>
-          <w:sz w:val="24"/>
-          <w:szCs w:val="24"/>
+          <w:rFonts w:hint="default"/>
+          <w:b/>
+          <w:sz w:val="24"/>
+          <w:szCs w:val="24"/>
+          <w:lang w:val="en-US"/>
         </w:rPr>
       </w:pPr>
       <w:r>
@@ -362,221 +364,305 @@
         </w:rPr>
         <w:t>Mario Gomez</w:t>
       </w:r>
-    </w:p>
-    <w:p>
-      <w:pPr>
-        <w:rPr>
-          <w:b/>
-          <w:sz w:val="24"/>
-          <w:szCs w:val="24"/>
-        </w:rPr>
-      </w:pPr>
-      <w:r>
-        <w:rPr>
-          <w:b/>
-          <w:sz w:val="24"/>
-          <w:szCs w:val="24"/>
-        </w:rPr>
-        <w:t>mar_gom_7774@yahoo.com</w:t>
-      </w:r>
-    </w:p>
-    <w:p>
-      <w:pPr>
-        <w:rPr>
-          <w:b/>
-          <w:sz w:val="24"/>
-          <w:szCs w:val="24"/>
-        </w:rPr>
-      </w:pPr>
-      <w:r>
-        <w:rPr>
-          <w:b/>
-          <w:sz w:val="24"/>
-          <w:szCs w:val="24"/>
-        </w:rPr>
-        <w:t>password: nina0197</w:t>
-      </w:r>
-    </w:p>
-    <w:p>
-      <w:pPr>
-        <w:rPr>
-          <w:b/>
-          <w:sz w:val="24"/>
-          <w:szCs w:val="24"/>
-        </w:rPr>
-      </w:pPr>
-      <w:r>
-        <w:rPr>
-          <w:b/>
-          <w:sz w:val="24"/>
-          <w:szCs w:val="24"/>
-        </w:rPr>
-        <w:t>DOB 02/16/1970</w:t>
-      </w:r>
-    </w:p>
-    <w:p>
-      <w:pPr>
-        <w:rPr>
-          <w:b/>
-          <w:sz w:val="24"/>
-          <w:szCs w:val="24"/>
-        </w:rPr>
-      </w:pPr>
-      <w:r>
-        <w:rPr>
-          <w:b/>
-          <w:sz w:val="24"/>
-          <w:szCs w:val="24"/>
-        </w:rPr>
-        <w:t>New yahoo.com email for Sample Email for Heroku production</w:t>
-      </w:r>
-    </w:p>
-    <w:p>
-      <w:pPr>
-        <w:rPr>
-          <w:b/>
-          <w:sz w:val="24"/>
-          <w:szCs w:val="24"/>
-        </w:rPr>
-      </w:pPr>
-      <w:r>
-        <w:rPr>
-          <w:b/>
-          <w:sz w:val="24"/>
-          <w:szCs w:val="24"/>
-        </w:rPr>
-        <w:t>Rob Rod</w:t>
-      </w:r>
-      <w:r>
-        <w:rPr>
+      <w:r>
+        <w:rPr>
+          <w:rFonts w:hint="default"/>
           <w:b/>
           <w:sz w:val="24"/>
           <w:szCs w:val="24"/>
           <w:lang w:val="en-US"/>
         </w:rPr>
-        <w:t xml:space="preserve"> Jr</w:t>
-      </w:r>
-    </w:p>
-    <w:p>
-      <w:pPr>
-        <w:rPr>
-          <w:b/>
-          <w:sz w:val="24"/>
-          <w:szCs w:val="24"/>
-        </w:rPr>
-      </w:pPr>
-      <w:r>
-        <w:rPr>
-          <w:b/>
-          <w:sz w:val="24"/>
-          <w:szCs w:val="24"/>
-        </w:rPr>
-        <w:t>rob_rod_jr@yahoo.com</w:t>
-      </w:r>
-    </w:p>
-    <w:p>
-      <w:pPr>
-        <w:rPr>
-          <w:b/>
-          <w:sz w:val="24"/>
-          <w:szCs w:val="24"/>
-        </w:rPr>
-      </w:pPr>
-      <w:r>
-        <w:rPr>
-          <w:b/>
-          <w:sz w:val="24"/>
-          <w:szCs w:val="24"/>
-        </w:rPr>
-        <w:t>password: mydob0216</w:t>
-      </w:r>
-    </w:p>
-    <w:p>
-      <w:pPr>
-        <w:rPr>
-          <w:b/>
-          <w:sz w:val="24"/>
-          <w:szCs w:val="24"/>
-        </w:rPr>
-      </w:pPr>
-      <w:r>
-        <w:rPr>
-          <w:b/>
-          <w:sz w:val="24"/>
-          <w:szCs w:val="24"/>
-        </w:rPr>
-        <w:t>DOB 02/16/1971</w:t>
-      </w:r>
-    </w:p>
-    <w:p>
-      <w:pPr>
-        <w:rPr>
-          <w:b/>
-          <w:sz w:val="24"/>
-          <w:szCs w:val="24"/>
-        </w:rPr>
-      </w:pPr>
-      <w:r>
-        <w:rPr>
-          <w:b/>
-          <w:sz w:val="24"/>
-          <w:szCs w:val="24"/>
-        </w:rPr>
-        <w:t>New yahoo.com email for Sample Email for Heroku production</w:t>
-      </w:r>
-    </w:p>
-    <w:p>
-      <w:pPr>
-        <w:rPr>
-          <w:b/>
-          <w:sz w:val="24"/>
-          <w:szCs w:val="24"/>
-        </w:rPr>
-      </w:pPr>
-      <w:r>
-        <w:rPr>
-          <w:b/>
-          <w:sz w:val="24"/>
-          <w:szCs w:val="24"/>
-        </w:rPr>
-        <w:t>John Parker</w:t>
-      </w:r>
-    </w:p>
-    <w:p>
-      <w:pPr>
-        <w:rPr>
-          <w:b/>
-          <w:sz w:val="24"/>
-          <w:szCs w:val="24"/>
-        </w:rPr>
-      </w:pPr>
-      <w:r>
-        <w:rPr>
-          <w:b/>
-          <w:sz w:val="24"/>
-          <w:szCs w:val="24"/>
-        </w:rPr>
-        <w:t>john_parker_1984@yahoo.com</w:t>
-      </w:r>
-    </w:p>
-    <w:p>
-      <w:pPr>
-        <w:rPr>
-          <w:b/>
-          <w:sz w:val="24"/>
-          <w:szCs w:val="24"/>
-        </w:rPr>
-      </w:pPr>
-      <w:r>
-        <w:rPr>
-          <w:b/>
-          <w:sz w:val="24"/>
-          <w:szCs w:val="24"/>
-        </w:rPr>
-        <w:t>password: davedob0204</w:t>
+        <w:t xml:space="preserve"> </w:t>
+      </w:r>
+    </w:p>
+    <w:p>
+      <w:pPr>
+        <w:rPr>
+          <w:b/>
+          <w:sz w:val="24"/>
+          <w:szCs w:val="24"/>
+        </w:rPr>
+      </w:pPr>
+      <w:r>
+        <w:rPr>
+          <w:rFonts w:hint="default"/>
+          <w:b/>
+          <w:sz w:val="24"/>
+          <w:szCs w:val="24"/>
+          <w:lang w:val="en-US"/>
+        </w:rPr>
+        <w:t xml:space="preserve">GitHub { </w:t>
+      </w:r>
+      <w:r>
+        <w:rPr>
+          <w:rFonts w:hint="default"/>
+          <w:b/>
+          <w:sz w:val="24"/>
+          <w:szCs w:val="24"/>
+        </w:rPr>
+        <w:t>Mario-Gomez</w:t>
+      </w:r>
+      <w:r>
+        <w:rPr>
+          <w:rFonts w:hint="default"/>
+          <w:b/>
+          <w:sz w:val="24"/>
+          <w:szCs w:val="24"/>
+          <w:lang w:val="en-US"/>
+        </w:rPr>
+        <w:t xml:space="preserve"> </w:t>
       </w:r>
       <w:bookmarkStart w:id="0" w:name="_GoBack"/>
       <w:bookmarkEnd w:id="0"/>
+      <w:r>
+        <w:rPr>
+          <w:b/>
+          <w:sz w:val="24"/>
+          <w:szCs w:val="24"/>
+        </w:rPr>
+        <w:t>mar_gom_7774@yahoo.com</w:t>
+      </w:r>
+    </w:p>
+    <w:p>
+      <w:pPr>
+        <w:rPr>
+          <w:rFonts w:hint="default"/>
+          <w:b/>
+          <w:sz w:val="24"/>
+          <w:szCs w:val="24"/>
+          <w:lang w:val="en-US"/>
+        </w:rPr>
+      </w:pPr>
+      <w:r>
+        <w:rPr>
+          <w:b/>
+          <w:sz w:val="24"/>
+          <w:szCs w:val="24"/>
+        </w:rPr>
+        <w:t>nina0197</w:t>
+      </w:r>
+      <w:r>
+        <w:rPr>
+          <w:b/>
+          <w:sz w:val="24"/>
+          <w:szCs w:val="24"/>
+          <w:lang w:val="en-US"/>
+        </w:rPr>
+        <w:t xml:space="preserve"> }</w:t>
+      </w:r>
+    </w:p>
+    <w:p>
+      <w:pPr>
+        <w:rPr>
+          <w:b/>
+          <w:sz w:val="24"/>
+          <w:szCs w:val="24"/>
+        </w:rPr>
+      </w:pPr>
+      <w:r>
+        <w:rPr>
+          <w:b/>
+          <w:sz w:val="24"/>
+          <w:szCs w:val="24"/>
+        </w:rPr>
+        <w:t>mar_gom_7774@yahoo.com</w:t>
+      </w:r>
+    </w:p>
+    <w:p>
+      <w:pPr>
+        <w:rPr>
+          <w:b/>
+          <w:sz w:val="24"/>
+          <w:szCs w:val="24"/>
+        </w:rPr>
+      </w:pPr>
+      <w:r>
+        <w:rPr>
+          <w:b/>
+          <w:sz w:val="24"/>
+          <w:szCs w:val="24"/>
+        </w:rPr>
+        <w:t>password: nina0197</w:t>
+      </w:r>
+    </w:p>
+    <w:p>
+      <w:pPr>
+        <w:rPr>
+          <w:b/>
+          <w:sz w:val="24"/>
+          <w:szCs w:val="24"/>
+        </w:rPr>
+      </w:pPr>
+      <w:r>
+        <w:rPr>
+          <w:b/>
+          <w:sz w:val="24"/>
+          <w:szCs w:val="24"/>
+        </w:rPr>
+        <w:t>DOB 02/16/1970</w:t>
+      </w:r>
+    </w:p>
+    <w:p>
+      <w:pPr>
+        <w:rPr>
+          <w:b/>
+          <w:sz w:val="24"/>
+          <w:szCs w:val="24"/>
+        </w:rPr>
+      </w:pPr>
+      <w:r>
+        <w:rPr>
+          <w:b/>
+          <w:sz w:val="24"/>
+          <w:szCs w:val="24"/>
+        </w:rPr>
+        <w:t>New yahoo.com email for Sample Email for Heroku production</w:t>
+      </w:r>
+    </w:p>
+    <w:p>
+      <w:pPr>
+        <w:rPr>
+          <w:b/>
+          <w:sz w:val="24"/>
+          <w:szCs w:val="24"/>
+        </w:rPr>
+      </w:pPr>
+      <w:r>
+        <w:rPr>
+          <w:b/>
+          <w:sz w:val="24"/>
+          <w:szCs w:val="24"/>
+        </w:rPr>
+        <w:t>Rob Rod</w:t>
+      </w:r>
+      <w:r>
+        <w:rPr>
+          <w:b/>
+          <w:sz w:val="24"/>
+          <w:szCs w:val="24"/>
+          <w:lang w:val="en-US"/>
+        </w:rPr>
+        <w:t xml:space="preserve"> Jr</w:t>
+      </w:r>
+    </w:p>
+    <w:p>
+      <w:pPr>
+        <w:rPr>
+          <w:b/>
+          <w:sz w:val="24"/>
+          <w:szCs w:val="24"/>
+        </w:rPr>
+      </w:pPr>
+      <w:r>
+        <w:rPr>
+          <w:b/>
+          <w:sz w:val="24"/>
+          <w:szCs w:val="24"/>
+        </w:rPr>
+        <w:t>rob_rod_jr@yahoo.com</w:t>
+      </w:r>
+    </w:p>
+    <w:p>
+      <w:pPr>
+        <w:rPr>
+          <w:b/>
+          <w:sz w:val="24"/>
+          <w:szCs w:val="24"/>
+        </w:rPr>
+      </w:pPr>
+      <w:r>
+        <w:rPr>
+          <w:b/>
+          <w:sz w:val="24"/>
+          <w:szCs w:val="24"/>
+        </w:rPr>
+        <w:t>password: mydob0216</w:t>
+      </w:r>
+    </w:p>
+    <w:p>
+      <w:pPr>
+        <w:rPr>
+          <w:b/>
+          <w:sz w:val="24"/>
+          <w:szCs w:val="24"/>
+        </w:rPr>
+      </w:pPr>
+      <w:r>
+        <w:rPr>
+          <w:b/>
+          <w:sz w:val="24"/>
+          <w:szCs w:val="24"/>
+        </w:rPr>
+        <w:t>DOB 02/16/1971</w:t>
+      </w:r>
+    </w:p>
+    <w:p>
+      <w:pPr>
+        <w:rPr>
+          <w:b/>
+          <w:sz w:val="24"/>
+          <w:szCs w:val="24"/>
+        </w:rPr>
+      </w:pPr>
+      <w:r>
+        <w:rPr>
+          <w:b/>
+          <w:sz w:val="24"/>
+          <w:szCs w:val="24"/>
+        </w:rPr>
+        <w:t>New yahoo.com email for Sample Email for Heroku production</w:t>
+      </w:r>
+    </w:p>
+    <w:p>
+      <w:pPr>
+        <w:rPr>
+          <w:b/>
+          <w:sz w:val="24"/>
+          <w:szCs w:val="24"/>
+        </w:rPr>
+      </w:pPr>
+      <w:r>
+        <w:rPr>
+          <w:b/>
+          <w:sz w:val="24"/>
+          <w:szCs w:val="24"/>
+        </w:rPr>
+        <w:t>John Parker</w:t>
+      </w:r>
+    </w:p>
+    <w:p>
+      <w:pPr>
+        <w:rPr>
+          <w:b/>
+          <w:sz w:val="24"/>
+          <w:szCs w:val="24"/>
+        </w:rPr>
+      </w:pPr>
+      <w:r>
+        <w:rPr>
+          <w:b/>
+          <w:sz w:val="24"/>
+          <w:szCs w:val="24"/>
+        </w:rPr>
+        <w:t>john_parker_1984@yahoo.com</w:t>
+      </w:r>
+    </w:p>
+    <w:p>
+      <w:pPr>
+        <w:rPr>
+          <w:b/>
+          <w:sz w:val="24"/>
+          <w:szCs w:val="24"/>
+        </w:rPr>
+      </w:pPr>
+      <w:r>
+        <w:rPr>
+          <w:b/>
+          <w:sz w:val="24"/>
+          <w:szCs w:val="24"/>
+        </w:rPr>
+        <w:t>password: davedob0204</w:t>
+      </w:r>
     </w:p>
     <w:p>
       <w:pPr>
@@ -695,7 +781,7 @@
     <w:lsdException w:qFormat="1" w:unhideWhenUsed="0" w:uiPriority="10" w:semiHidden="0" w:name="Title"/>
     <w:lsdException w:uiPriority="99" w:name="Closing"/>
     <w:lsdException w:uiPriority="99" w:name="Signature"/>
-    <w:lsdException w:uiPriority="1" w:semiHidden="0" w:name="Default Paragraph Font"/>
+    <w:lsdException w:qFormat="1" w:uiPriority="1" w:semiHidden="0" w:name="Default Paragraph Font"/>
     <w:lsdException w:uiPriority="99" w:name="Body Text"/>
     <w:lsdException w:uiPriority="99" w:name="Body Text Indent"/>
     <w:lsdException w:uiPriority="99" w:name="List Continue"/>
@@ -896,6 +982,7 @@
   <w:style w:type="character" w:default="1" w:styleId="2">
     <w:name w:val="Default Paragraph Font"/>
     <w:unhideWhenUsed/>
+    <w:qFormat/>
     <w:uiPriority w:val="1"/>
   </w:style>
   <w:style w:type="table" w:default="1" w:styleId="3">

</xml_diff>